<commit_message>
Final approval and releasing document
</commit_message>
<xml_diff>
--- a/Input Document/CR/PO_SB_CR_WEB.docx
+++ b/Input Document/CR/PO_SB_CR_WEB.docx
@@ -1,6 +1,6 @@
 
 <file path=word/document.xml><?xml version="1.0" encoding="utf-8"?>
-<w:document xmlns:wpc="http://schemas.microsoft.com/office/word/2010/wordprocessingCanvas" xmlns:cx="http://schemas.microsoft.com/office/drawing/2014/chartex" xmlns:cx1="http://schemas.microsoft.com/office/drawing/2015/9/8/chartex" xmlns:cx2="http://schemas.microsoft.com/office/drawing/2015/10/21/chartex" xmlns:cx3="http://schemas.microsoft.com/office/drawing/2016/5/9/chartex" xmlns:cx4="http://schemas.microsoft.com/office/drawing/2016/5/10/chartex" xmlns:cx5="http://schemas.microsoft.com/office/drawing/2016/5/11/chartex" xmlns:cx6="http://schemas.microsoft.com/office/drawing/2016/5/12/chartex" xmlns:cx7="http://schemas.microsoft.com/office/drawing/2016/5/13/chartex" xmlns:cx8="http://schemas.microsoft.com/office/drawing/2016/5/14/chartex" xmlns:mc="http://schemas.openxmlformats.org/markup-compatibility/2006" xmlns:aink="http://schemas.microsoft.com/office/drawing/2016/ink" xmlns:am3d="http://schemas.microsoft.com/office/drawing/2017/model3d" xmlns:o="urn:schemas-microsoft-com:office:office" xmlns:oel="http://schemas.microsoft.com/office/2019/extlst" xmlns:r="http://schemas.openxmlformats.org/officeDocument/2006/relationships" xmlns:m="http://schemas.openxmlformats.org/officeDocument/2006/math" xmlns:v="urn:schemas-microsoft-com:vml" xmlns:wp14="http://schemas.microsoft.com/office/word/2010/wordprocessingDrawing" xmlns:wp="http://schemas.openxmlformats.org/drawingml/2006/wordprocessingDrawing" xmlns:w10="urn:schemas-microsoft-com:office:word" xmlns:w="http://schemas.openxmlformats.org/wordprocessingml/2006/main" xmlns:w14="http://schemas.microsoft.com/office/word/2010/wordml" xmlns:w15="http://schemas.microsoft.com/office/word/2012/wordml" xmlns:w16cex="http://schemas.microsoft.com/office/word/2018/wordml/cex" xmlns:w16cid="http://schemas.microsoft.com/office/word/2016/wordml/cid" xmlns:w16="http://schemas.microsoft.com/office/word/2018/wordml" xmlns:w16sdtdh="http://schemas.microsoft.com/office/word/2020/wordml/sdtdatahash" xmlns:w16se="http://schemas.microsoft.com/office/word/2015/wordml/symex" xmlns:wpg="http://schemas.microsoft.com/office/word/2010/wordprocessingGroup" xmlns:wpi="http://schemas.microsoft.com/office/word/2010/wordprocessingInk" xmlns:wne="http://schemas.microsoft.com/office/word/2006/wordml" xmlns:wps="http://schemas.microsoft.com/office/word/2010/wordprocessingShape" mc:Ignorable="w14 w15 w16se w16cid w16 w16cex w16sdtdh wp14">
+<w:document xmlns:wpc="http://schemas.microsoft.com/office/word/2010/wordprocessingCanvas" xmlns:mc="http://schemas.openxmlformats.org/markup-compatibility/2006" xmlns:o="urn:schemas-microsoft-com:office:office" xmlns:r="http://schemas.openxmlformats.org/officeDocument/2006/relationships" xmlns:m="http://schemas.openxmlformats.org/officeDocument/2006/math" xmlns:v="urn:schemas-microsoft-com:vml" xmlns:wp14="http://schemas.microsoft.com/office/word/2010/wordprocessingDrawing" xmlns:wp="http://schemas.openxmlformats.org/drawingml/2006/wordprocessingDrawing" xmlns:w10="urn:schemas-microsoft-com:office:word" xmlns:w="http://schemas.openxmlformats.org/wordprocessingml/2006/main" xmlns:w14="http://schemas.microsoft.com/office/word/2010/wordml" xmlns:w15="http://schemas.microsoft.com/office/word/2012/wordml" xmlns:wpg="http://schemas.microsoft.com/office/word/2010/wordprocessingGroup" xmlns:wpi="http://schemas.microsoft.com/office/word/2010/wordprocessingInk" xmlns:wne="http://schemas.microsoft.com/office/word/2006/wordml" xmlns:wps="http://schemas.microsoft.com/office/word/2010/wordprocessingShape" mc:Ignorable="w14 w15 wp14">
   <w:body>
     <w:p>
       <w:pPr>
@@ -211,63 +211,7 @@
           <w:sz w:val="28"/>
           <w:szCs w:val="28"/>
         </w:rPr>
-        <w:t xml:space="preserve">Mapping Requirements </w:t>
-      </w:r>
-      <w:r>
-        <w:rPr>
-          <w:rFonts w:asciiTheme="majorBidi" w:hAnsiTheme="majorBidi" w:cstheme="majorBidi"/>
-          <w:sz w:val="28"/>
-          <w:szCs w:val="28"/>
-        </w:rPr>
-        <w:t>ID</w:t>
-      </w:r>
-      <w:r>
-        <w:rPr>
-          <w:rFonts w:asciiTheme="majorBidi" w:hAnsiTheme="majorBidi" w:cstheme="majorBidi"/>
-          <w:sz w:val="28"/>
-          <w:szCs w:val="28"/>
-        </w:rPr>
-        <w:t>s:</w:t>
-      </w:r>
-      <w:r>
-        <w:rPr>
-          <w:rFonts w:asciiTheme="majorBidi" w:hAnsiTheme="majorBidi" w:cstheme="majorBidi"/>
-          <w:sz w:val="28"/>
-          <w:szCs w:val="28"/>
-        </w:rPr>
-        <w:t xml:space="preserve">    </w:t>
-      </w:r>
-      <w:r>
-        <w:rPr>
-          <w:rFonts w:asciiTheme="majorBidi" w:hAnsiTheme="majorBidi" w:cstheme="majorBidi"/>
-          <w:sz w:val="28"/>
-          <w:szCs w:val="28"/>
-        </w:rPr>
-        <w:t>……………………………………</w:t>
-      </w:r>
-      <w:r>
-        <w:rPr>
-          <w:rFonts w:asciiTheme="majorBidi" w:hAnsiTheme="majorBidi" w:cstheme="majorBidi"/>
-          <w:sz w:val="28"/>
-          <w:szCs w:val="28"/>
-        </w:rPr>
-        <w:t>……</w:t>
-      </w:r>
-      <w:r>
-        <w:rPr>
-          <w:rFonts w:asciiTheme="majorBidi" w:hAnsiTheme="majorBidi" w:cstheme="majorBidi"/>
-          <w:sz w:val="28"/>
-          <w:szCs w:val="28"/>
-        </w:rPr>
-        <w:t>.</w:t>
-      </w:r>
-      <w:r>
-        <w:rPr>
-          <w:rFonts w:asciiTheme="majorBidi" w:hAnsiTheme="majorBidi" w:cstheme="majorBidi"/>
-          <w:sz w:val="28"/>
-          <w:szCs w:val="28"/>
-        </w:rPr>
-        <w:t>3</w:t>
+        <w:t>Mapping Customer Requirements: ……………………………………...3</w:t>
       </w:r>
     </w:p>
     <w:p>
@@ -281,36 +225,21 @@
           <w:b/>
           <w:sz w:val="32"/>
           <w:szCs w:val="32"/>
-          <w:rtl/>
-        </w:rPr>
-      </w:pPr>
-    </w:p>
-    <w:p>
-      <w:pPr>
-        <w:widowControl w:val="0"/>
-        <w:spacing w:before="132" w:line="272" w:lineRule="auto"/>
-        <w:ind w:right="650"/>
-        <w:jc w:val="both"/>
+        </w:rPr>
+      </w:pPr>
+      <w:r>
         <w:rPr>
           <w:rFonts w:asciiTheme="majorBidi" w:hAnsiTheme="majorBidi" w:cstheme="majorBidi"/>
           <w:b/>
           <w:sz w:val="32"/>
           <w:szCs w:val="32"/>
         </w:rPr>
-      </w:pPr>
-      <w:r>
-        <w:rPr>
-          <w:rFonts w:asciiTheme="majorBidi" w:hAnsiTheme="majorBidi" w:cstheme="majorBidi"/>
-          <w:b/>
-          <w:sz w:val="32"/>
-          <w:szCs w:val="32"/>
-        </w:rPr>
         <w:t xml:space="preserve">Document Status: </w:t>
       </w:r>
     </w:p>
     <w:tbl>
       <w:tblPr>
-        <w:tblStyle w:val="a5"/>
+        <w:tblStyle w:val="a"/>
         <w:tblW w:w="9503" w:type="dxa"/>
         <w:tblInd w:w="-10" w:type="dxa"/>
         <w:tblBorders>
@@ -326,7 +255,8 @@
       </w:tblPr>
       <w:tblGrid>
         <w:gridCol w:w="2783"/>
-        <w:gridCol w:w="6720"/>
+        <w:gridCol w:w="3360"/>
+        <w:gridCol w:w="3360"/>
       </w:tblGrid>
       <w:tr>
         <w:trPr>
@@ -367,6 +297,7 @@
         <w:tc>
           <w:tcPr>
             <w:tcW w:w="6720" w:type="dxa"/>
+            <w:gridSpan w:val="2"/>
             <w:shd w:val="clear" w:color="auto" w:fill="auto"/>
             <w:tcMar>
               <w:top w:w="100" w:type="dxa"/>
@@ -439,6 +370,7 @@
         <w:tc>
           <w:tcPr>
             <w:tcW w:w="6720" w:type="dxa"/>
+            <w:gridSpan w:val="2"/>
             <w:shd w:val="clear" w:color="auto" w:fill="auto"/>
             <w:tcMar>
               <w:top w:w="100" w:type="dxa"/>
@@ -509,6 +441,7 @@
         <w:tc>
           <w:tcPr>
             <w:tcW w:w="6720" w:type="dxa"/>
+            <w:gridSpan w:val="2"/>
             <w:shd w:val="clear" w:color="auto" w:fill="auto"/>
             <w:tcMar>
               <w:top w:w="100" w:type="dxa"/>
@@ -530,8 +463,10 @@
               <w:rPr>
                 <w:rFonts w:asciiTheme="majorBidi" w:hAnsiTheme="majorBidi" w:cstheme="majorBidi"/>
               </w:rPr>
-              <w:t>Proposed</w:t>
-            </w:r>
+              <w:t>Released</w:t>
+            </w:r>
+            <w:bookmarkStart w:id="0" w:name="_GoBack"/>
+            <w:bookmarkEnd w:id="0"/>
           </w:p>
         </w:tc>
       </w:tr>
@@ -579,6 +514,7 @@
         <w:tc>
           <w:tcPr>
             <w:tcW w:w="6720" w:type="dxa"/>
+            <w:gridSpan w:val="2"/>
             <w:shd w:val="clear" w:color="auto" w:fill="auto"/>
             <w:tcMar>
               <w:top w:w="100" w:type="dxa"/>
@@ -649,6 +585,7 @@
         <w:tc>
           <w:tcPr>
             <w:tcW w:w="6720" w:type="dxa"/>
+            <w:gridSpan w:val="2"/>
             <w:shd w:val="clear" w:color="auto" w:fill="auto"/>
             <w:tcMar>
               <w:top w:w="100" w:type="dxa"/>
@@ -687,10 +624,292 @@
           </w:p>
         </w:tc>
       </w:tr>
+      <w:tr>
+        <w:trPr>
+          <w:trHeight w:val="480"/>
+        </w:trPr>
+        <w:tc>
+          <w:tcPr>
+            <w:tcW w:w="2783" w:type="dxa"/>
+            <w:shd w:val="clear" w:color="auto" w:fill="6D9EEB"/>
+            <w:tcMar>
+              <w:top w:w="100" w:type="dxa"/>
+              <w:left w:w="100" w:type="dxa"/>
+              <w:bottom w:w="100" w:type="dxa"/>
+              <w:right w:w="100" w:type="dxa"/>
+            </w:tcMar>
+          </w:tcPr>
+          <w:p>
+            <w:pPr>
+              <w:widowControl w:val="0"/>
+              <w:spacing w:line="240" w:lineRule="auto"/>
+              <w:ind w:right="693"/>
+              <w:jc w:val="center"/>
+              <w:rPr>
+                <w:rFonts w:asciiTheme="majorBidi" w:hAnsiTheme="majorBidi" w:cstheme="majorBidi"/>
+                <w:b/>
+              </w:rPr>
+            </w:pPr>
+            <w:r>
+              <w:rPr>
+                <w:rFonts w:asciiTheme="majorBidi" w:hAnsiTheme="majorBidi" w:cstheme="majorBidi"/>
+                <w:b/>
+              </w:rPr>
+              <w:t>Team approval</w:t>
+            </w:r>
+          </w:p>
+        </w:tc>
+        <w:tc>
+          <w:tcPr>
+            <w:tcW w:w="3360" w:type="dxa"/>
+            <w:shd w:val="clear" w:color="auto" w:fill="auto"/>
+            <w:tcMar>
+              <w:top w:w="100" w:type="dxa"/>
+              <w:left w:w="100" w:type="dxa"/>
+              <w:bottom w:w="100" w:type="dxa"/>
+              <w:right w:w="100" w:type="dxa"/>
+            </w:tcMar>
+          </w:tcPr>
+          <w:p>
+            <w:pPr>
+              <w:widowControl w:val="0"/>
+              <w:spacing w:line="240" w:lineRule="auto"/>
+              <w:jc w:val="center"/>
+              <w:rPr>
+                <w:rFonts w:asciiTheme="majorBidi" w:hAnsiTheme="majorBidi" w:cstheme="majorBidi"/>
+              </w:rPr>
+            </w:pPr>
+            <w:r>
+              <w:rPr>
+                <w:rFonts w:asciiTheme="majorBidi" w:hAnsiTheme="majorBidi" w:cstheme="majorBidi"/>
+              </w:rPr>
+              <w:t>Ahmed Mohamed</w:t>
+            </w:r>
+          </w:p>
+        </w:tc>
+        <w:tc>
+          <w:tcPr>
+            <w:tcW w:w="3360" w:type="dxa"/>
+            <w:shd w:val="clear" w:color="auto" w:fill="auto"/>
+          </w:tcPr>
+          <w:p>
+            <w:pPr>
+              <w:widowControl w:val="0"/>
+              <w:spacing w:line="240" w:lineRule="auto"/>
+              <w:jc w:val="center"/>
+              <w:rPr>
+                <w:rFonts w:asciiTheme="majorBidi" w:hAnsiTheme="majorBidi" w:cstheme="majorBidi"/>
+              </w:rPr>
+            </w:pPr>
+            <w:r>
+              <w:rPr>
+                <w:rFonts w:asciiTheme="majorBidi" w:hAnsiTheme="majorBidi" w:cstheme="majorBidi"/>
+              </w:rPr>
+              <w:t>Approved</w:t>
+            </w:r>
+          </w:p>
+        </w:tc>
+      </w:tr>
+      <w:tr>
+        <w:trPr>
+          <w:trHeight w:val="480"/>
+        </w:trPr>
+        <w:tc>
+          <w:tcPr>
+            <w:tcW w:w="2783" w:type="dxa"/>
+            <w:shd w:val="clear" w:color="auto" w:fill="6D9EEB"/>
+            <w:tcMar>
+              <w:top w:w="100" w:type="dxa"/>
+              <w:left w:w="100" w:type="dxa"/>
+              <w:bottom w:w="100" w:type="dxa"/>
+              <w:right w:w="100" w:type="dxa"/>
+            </w:tcMar>
+          </w:tcPr>
+          <w:p>
+            <w:pPr>
+              <w:widowControl w:val="0"/>
+              <w:spacing w:line="240" w:lineRule="auto"/>
+              <w:ind w:right="693"/>
+              <w:jc w:val="center"/>
+              <w:rPr>
+                <w:rFonts w:asciiTheme="majorBidi" w:hAnsiTheme="majorBidi" w:cstheme="majorBidi"/>
+                <w:b/>
+              </w:rPr>
+            </w:pPr>
+            <w:r>
+              <w:rPr>
+                <w:rFonts w:asciiTheme="majorBidi" w:hAnsiTheme="majorBidi" w:cstheme="majorBidi"/>
+                <w:b/>
+              </w:rPr>
+              <w:t>Mentor approval</w:t>
+            </w:r>
+          </w:p>
+        </w:tc>
+        <w:tc>
+          <w:tcPr>
+            <w:tcW w:w="3360" w:type="dxa"/>
+            <w:shd w:val="clear" w:color="auto" w:fill="auto"/>
+            <w:tcMar>
+              <w:top w:w="100" w:type="dxa"/>
+              <w:left w:w="100" w:type="dxa"/>
+              <w:bottom w:w="100" w:type="dxa"/>
+              <w:right w:w="100" w:type="dxa"/>
+            </w:tcMar>
+          </w:tcPr>
+          <w:p>
+            <w:pPr>
+              <w:widowControl w:val="0"/>
+              <w:spacing w:line="240" w:lineRule="auto"/>
+              <w:jc w:val="center"/>
+              <w:rPr>
+                <w:rFonts w:asciiTheme="majorBidi" w:hAnsiTheme="majorBidi" w:cstheme="majorBidi"/>
+              </w:rPr>
+            </w:pPr>
+            <w:r>
+              <w:rPr>
+                <w:rFonts w:asciiTheme="majorBidi" w:hAnsiTheme="majorBidi" w:cstheme="majorBidi"/>
+              </w:rPr>
+              <w:t>Ammar Yasser</w:t>
+            </w:r>
+          </w:p>
+        </w:tc>
+        <w:tc>
+          <w:tcPr>
+            <w:tcW w:w="3360" w:type="dxa"/>
+            <w:shd w:val="clear" w:color="auto" w:fill="auto"/>
+          </w:tcPr>
+          <w:p>
+            <w:pPr>
+              <w:widowControl w:val="0"/>
+              <w:spacing w:line="240" w:lineRule="auto"/>
+              <w:jc w:val="center"/>
+              <w:rPr>
+                <w:rFonts w:asciiTheme="majorBidi" w:hAnsiTheme="majorBidi" w:cstheme="majorBidi"/>
+              </w:rPr>
+            </w:pPr>
+            <w:r>
+              <w:rPr>
+                <w:rFonts w:asciiTheme="majorBidi" w:hAnsiTheme="majorBidi" w:cstheme="majorBidi"/>
+              </w:rPr>
+              <w:t>Approved</w:t>
+            </w:r>
+          </w:p>
+        </w:tc>
+      </w:tr>
+      <w:tr>
+        <w:trPr>
+          <w:trHeight w:val="480"/>
+        </w:trPr>
+        <w:tc>
+          <w:tcPr>
+            <w:tcW w:w="2783" w:type="dxa"/>
+            <w:shd w:val="clear" w:color="auto" w:fill="6D9EEB"/>
+            <w:tcMar>
+              <w:top w:w="100" w:type="dxa"/>
+              <w:left w:w="100" w:type="dxa"/>
+              <w:bottom w:w="100" w:type="dxa"/>
+              <w:right w:w="100" w:type="dxa"/>
+            </w:tcMar>
+          </w:tcPr>
+          <w:p>
+            <w:pPr>
+              <w:widowControl w:val="0"/>
+              <w:spacing w:line="240" w:lineRule="auto"/>
+              <w:ind w:right="693"/>
+              <w:jc w:val="center"/>
+              <w:rPr>
+                <w:rFonts w:asciiTheme="majorBidi" w:hAnsiTheme="majorBidi" w:cstheme="majorBidi"/>
+                <w:b/>
+              </w:rPr>
+            </w:pPr>
+            <w:r>
+              <w:rPr>
+                <w:rFonts w:asciiTheme="majorBidi" w:hAnsiTheme="majorBidi" w:cstheme="majorBidi"/>
+                <w:b/>
+              </w:rPr>
+              <w:t>Final approval</w:t>
+            </w:r>
+          </w:p>
+        </w:tc>
+        <w:tc>
+          <w:tcPr>
+            <w:tcW w:w="3360" w:type="dxa"/>
+            <w:shd w:val="clear" w:color="auto" w:fill="auto"/>
+            <w:tcMar>
+              <w:top w:w="100" w:type="dxa"/>
+              <w:left w:w="100" w:type="dxa"/>
+              <w:bottom w:w="100" w:type="dxa"/>
+              <w:right w:w="100" w:type="dxa"/>
+            </w:tcMar>
+          </w:tcPr>
+          <w:p>
+            <w:pPr>
+              <w:widowControl w:val="0"/>
+              <w:spacing w:line="240" w:lineRule="auto"/>
+              <w:jc w:val="center"/>
+              <w:rPr>
+                <w:rFonts w:asciiTheme="majorBidi" w:hAnsiTheme="majorBidi" w:cstheme="majorBidi"/>
+              </w:rPr>
+            </w:pPr>
+            <w:r>
+              <w:rPr>
+                <w:rFonts w:asciiTheme="majorBidi" w:hAnsiTheme="majorBidi" w:cstheme="majorBidi"/>
+              </w:rPr>
+              <w:t>Esraa Abdelnaby</w:t>
+            </w:r>
+          </w:p>
+        </w:tc>
+        <w:tc>
+          <w:tcPr>
+            <w:tcW w:w="3360" w:type="dxa"/>
+            <w:shd w:val="clear" w:color="auto" w:fill="auto"/>
+          </w:tcPr>
+          <w:p>
+            <w:pPr>
+              <w:widowControl w:val="0"/>
+              <w:spacing w:line="240" w:lineRule="auto"/>
+              <w:jc w:val="center"/>
+              <w:rPr>
+                <w:rFonts w:asciiTheme="majorBidi" w:hAnsiTheme="majorBidi" w:cstheme="majorBidi"/>
+              </w:rPr>
+            </w:pPr>
+            <w:r>
+              <w:rPr>
+                <w:rFonts w:asciiTheme="majorBidi" w:hAnsiTheme="majorBidi" w:cstheme="majorBidi"/>
+              </w:rPr>
+              <w:t>Approved</w:t>
+            </w:r>
+          </w:p>
+        </w:tc>
+      </w:tr>
     </w:tbl>
     <w:p>
       <w:pPr>
         <w:widowControl w:val="0"/>
+        <w:rPr>
+          <w:rFonts w:asciiTheme="majorBidi" w:hAnsiTheme="majorBidi" w:cstheme="majorBidi"/>
+        </w:rPr>
+      </w:pPr>
+    </w:p>
+    <w:p>
+      <w:pPr>
+        <w:widowControl w:val="0"/>
+        <w:spacing w:line="240" w:lineRule="auto"/>
+        <w:rPr>
+          <w:rFonts w:asciiTheme="majorBidi" w:hAnsiTheme="majorBidi" w:cstheme="majorBidi"/>
+        </w:rPr>
+      </w:pPr>
+      <w:r>
+        <w:rPr>
+          <w:rFonts w:asciiTheme="majorBidi" w:hAnsiTheme="majorBidi" w:cstheme="majorBidi"/>
+        </w:rPr>
+        <w:t xml:space="preserve">           </w:t>
+      </w:r>
+    </w:p>
+    <w:p>
+      <w:pPr>
+        <w:widowControl w:val="0"/>
+        <w:spacing w:line="240" w:lineRule="auto"/>
         <w:rPr>
           <w:rFonts w:asciiTheme="majorBidi" w:hAnsiTheme="majorBidi" w:cstheme="majorBidi"/>
           <w:b/>
@@ -698,62 +917,19 @@
           <w:szCs w:val="32"/>
         </w:rPr>
       </w:pPr>
-    </w:p>
-    <w:p>
-      <w:pPr>
-        <w:widowControl w:val="0"/>
-        <w:rPr>
-          <w:rFonts w:asciiTheme="majorBidi" w:hAnsiTheme="majorBidi" w:cstheme="majorBidi"/>
-        </w:rPr>
-      </w:pPr>
-    </w:p>
-    <w:p>
-      <w:pPr>
-        <w:widowControl w:val="0"/>
-        <w:rPr>
-          <w:rFonts w:asciiTheme="majorBidi" w:hAnsiTheme="majorBidi" w:cstheme="majorBidi"/>
-        </w:rPr>
-      </w:pPr>
-    </w:p>
-    <w:p>
-      <w:pPr>
-        <w:widowControl w:val="0"/>
-        <w:spacing w:line="240" w:lineRule="auto"/>
-        <w:rPr>
-          <w:rFonts w:asciiTheme="majorBidi" w:hAnsiTheme="majorBidi" w:cstheme="majorBidi"/>
-        </w:rPr>
-      </w:pPr>
-      <w:r>
-        <w:rPr>
-          <w:rFonts w:asciiTheme="majorBidi" w:hAnsiTheme="majorBidi" w:cstheme="majorBidi"/>
-        </w:rPr>
-        <w:t xml:space="preserve">           </w:t>
-      </w:r>
-    </w:p>
-    <w:p>
-      <w:pPr>
-        <w:widowControl w:val="0"/>
-        <w:spacing w:line="240" w:lineRule="auto"/>
+      <w:r>
         <w:rPr>
           <w:rFonts w:asciiTheme="majorBidi" w:hAnsiTheme="majorBidi" w:cstheme="majorBidi"/>
           <w:b/>
           <w:sz w:val="32"/>
           <w:szCs w:val="32"/>
         </w:rPr>
-      </w:pPr>
-      <w:r>
-        <w:rPr>
-          <w:rFonts w:asciiTheme="majorBidi" w:hAnsiTheme="majorBidi" w:cstheme="majorBidi"/>
-          <w:b/>
-          <w:sz w:val="32"/>
-          <w:szCs w:val="32"/>
-        </w:rPr>
         <w:t>Document History:</w:t>
       </w:r>
     </w:p>
     <w:tbl>
       <w:tblPr>
-        <w:tblStyle w:val="a6"/>
+        <w:tblStyle w:val="a0"/>
         <w:tblW w:w="9503" w:type="dxa"/>
         <w:tblInd w:w="-10" w:type="dxa"/>
         <w:tblBorders>
@@ -803,6 +979,7 @@
                 <w:rFonts w:asciiTheme="majorBidi" w:hAnsiTheme="majorBidi" w:cstheme="majorBidi"/>
                 <w:b/>
               </w:rPr>
+              <w:lastRenderedPageBreak/>
               <w:t xml:space="preserve">Version </w:t>
             </w:r>
           </w:p>
@@ -921,7 +1098,6 @@
               <w:rPr>
                 <w:rFonts w:asciiTheme="majorBidi" w:hAnsiTheme="majorBidi" w:cstheme="majorBidi"/>
               </w:rPr>
-              <w:lastRenderedPageBreak/>
               <w:t xml:space="preserve">1.0 </w:t>
             </w:r>
           </w:p>
@@ -1031,159 +1207,16 @@
               <w:widowControl w:val="0"/>
               <w:spacing w:line="240" w:lineRule="auto"/>
               <w:ind w:right="456"/>
-              <w:jc w:val="center"/>
-              <w:rPr>
-                <w:rFonts w:asciiTheme="majorBidi" w:hAnsiTheme="majorBidi" w:cstheme="majorBidi"/>
-              </w:rPr>
-            </w:pPr>
-          </w:p>
-          <w:p>
-            <w:pPr>
-              <w:widowControl w:val="0"/>
-              <w:spacing w:line="240" w:lineRule="auto"/>
-              <w:ind w:right="456"/>
-              <w:jc w:val="center"/>
-              <w:rPr>
-                <w:rFonts w:asciiTheme="majorBidi" w:hAnsiTheme="majorBidi" w:cstheme="majorBidi"/>
-              </w:rPr>
-            </w:pPr>
-          </w:p>
-          <w:p>
-            <w:pPr>
-              <w:widowControl w:val="0"/>
-              <w:spacing w:line="240" w:lineRule="auto"/>
-              <w:ind w:right="456"/>
-              <w:jc w:val="center"/>
-              <w:rPr>
-                <w:rFonts w:asciiTheme="majorBidi" w:hAnsiTheme="majorBidi" w:cstheme="majorBidi"/>
-              </w:rPr>
-            </w:pPr>
-          </w:p>
-          <w:p>
-            <w:pPr>
-              <w:widowControl w:val="0"/>
-              <w:spacing w:line="240" w:lineRule="auto"/>
-              <w:ind w:right="456"/>
-              <w:jc w:val="center"/>
-              <w:rPr>
-                <w:rFonts w:asciiTheme="majorBidi" w:hAnsiTheme="majorBidi" w:cstheme="majorBidi"/>
-              </w:rPr>
-            </w:pPr>
-          </w:p>
-          <w:p>
-            <w:pPr>
-              <w:widowControl w:val="0"/>
-              <w:spacing w:line="240" w:lineRule="auto"/>
-              <w:ind w:right="456"/>
-              <w:jc w:val="center"/>
-              <w:rPr>
-                <w:rFonts w:asciiTheme="majorBidi" w:hAnsiTheme="majorBidi" w:cstheme="majorBidi"/>
-              </w:rPr>
-            </w:pPr>
-          </w:p>
-          <w:p>
-            <w:pPr>
-              <w:widowControl w:val="0"/>
-              <w:spacing w:line="240" w:lineRule="auto"/>
-              <w:ind w:right="456"/>
-              <w:jc w:val="center"/>
-              <w:rPr>
-                <w:rFonts w:asciiTheme="majorBidi" w:hAnsiTheme="majorBidi" w:cstheme="majorBidi"/>
-              </w:rPr>
-            </w:pPr>
-          </w:p>
-          <w:p>
-            <w:pPr>
-              <w:widowControl w:val="0"/>
-              <w:spacing w:line="240" w:lineRule="auto"/>
-              <w:ind w:right="456"/>
-              <w:jc w:val="center"/>
-              <w:rPr>
-                <w:rFonts w:asciiTheme="majorBidi" w:hAnsiTheme="majorBidi" w:cstheme="majorBidi"/>
-              </w:rPr>
-            </w:pPr>
-          </w:p>
-          <w:p>
-            <w:pPr>
-              <w:widowControl w:val="0"/>
-              <w:spacing w:line="240" w:lineRule="auto"/>
-              <w:ind w:right="456"/>
-              <w:jc w:val="center"/>
-              <w:rPr>
-                <w:rFonts w:asciiTheme="majorBidi" w:hAnsiTheme="majorBidi" w:cstheme="majorBidi"/>
-              </w:rPr>
-            </w:pPr>
-          </w:p>
-          <w:p>
-            <w:pPr>
-              <w:widowControl w:val="0"/>
-              <w:spacing w:line="240" w:lineRule="auto"/>
-              <w:ind w:right="456"/>
-              <w:jc w:val="center"/>
-              <w:rPr>
-                <w:rFonts w:asciiTheme="majorBidi" w:hAnsiTheme="majorBidi" w:cstheme="majorBidi"/>
-              </w:rPr>
-            </w:pPr>
-          </w:p>
-          <w:p>
-            <w:pPr>
-              <w:widowControl w:val="0"/>
-              <w:spacing w:line="240" w:lineRule="auto"/>
-              <w:ind w:right="456"/>
-              <w:jc w:val="center"/>
-              <w:rPr>
-                <w:rFonts w:asciiTheme="majorBidi" w:hAnsiTheme="majorBidi" w:cstheme="majorBidi"/>
-              </w:rPr>
-            </w:pPr>
-          </w:p>
-          <w:p>
-            <w:pPr>
-              <w:widowControl w:val="0"/>
-              <w:spacing w:line="240" w:lineRule="auto"/>
-              <w:ind w:right="456"/>
-              <w:jc w:val="center"/>
-              <w:rPr>
-                <w:rFonts w:asciiTheme="majorBidi" w:hAnsiTheme="majorBidi" w:cstheme="majorBidi"/>
-              </w:rPr>
-            </w:pPr>
-          </w:p>
-          <w:p>
-            <w:pPr>
-              <w:widowControl w:val="0"/>
-              <w:spacing w:line="240" w:lineRule="auto"/>
-              <w:ind w:right="456"/>
-              <w:rPr>
-                <w:rFonts w:asciiTheme="majorBidi" w:hAnsiTheme="majorBidi" w:cstheme="majorBidi"/>
-              </w:rPr>
-            </w:pPr>
-          </w:p>
-          <w:p>
-            <w:pPr>
-              <w:widowControl w:val="0"/>
-              <w:spacing w:line="240" w:lineRule="auto"/>
-              <w:ind w:right="456"/>
-              <w:rPr>
-                <w:rFonts w:asciiTheme="majorBidi" w:hAnsiTheme="majorBidi" w:cstheme="majorBidi"/>
-              </w:rPr>
-            </w:pPr>
-            <w:r>
-              <w:rPr>
-                <w:rFonts w:asciiTheme="majorBidi" w:hAnsiTheme="majorBidi" w:cstheme="majorBidi"/>
-              </w:rPr>
-              <w:t xml:space="preserve">           </w:t>
-            </w:r>
-            <w:r>
-              <w:rPr>
-                <w:rFonts w:asciiTheme="majorBidi" w:hAnsiTheme="majorBidi" w:cstheme="majorBidi"/>
-              </w:rPr>
-              <w:t>1.</w:t>
-            </w:r>
-            <w:r>
-              <w:rPr>
-                <w:rFonts w:asciiTheme="majorBidi" w:hAnsiTheme="majorBidi" w:cstheme="majorBidi" w:hint="cs"/>
-                <w:rtl/>
-              </w:rPr>
-              <w:t>1</w:t>
+              <w:jc w:val="right"/>
+              <w:rPr>
+                <w:rFonts w:asciiTheme="majorBidi" w:hAnsiTheme="majorBidi" w:cstheme="majorBidi"/>
+              </w:rPr>
+            </w:pPr>
+            <w:r>
+              <w:rPr>
+                <w:rFonts w:asciiTheme="majorBidi" w:hAnsiTheme="majorBidi" w:cstheme="majorBidi"/>
+              </w:rPr>
+              <w:t>1.1</w:t>
             </w:r>
           </w:p>
         </w:tc>
@@ -1207,134 +1240,11 @@
                 <w:rFonts w:asciiTheme="majorBidi" w:hAnsiTheme="majorBidi" w:cstheme="majorBidi"/>
               </w:rPr>
             </w:pPr>
-          </w:p>
-          <w:p>
-            <w:pPr>
-              <w:widowControl w:val="0"/>
-              <w:spacing w:line="240" w:lineRule="auto"/>
-              <w:jc w:val="center"/>
-              <w:rPr>
-                <w:rFonts w:asciiTheme="majorBidi" w:hAnsiTheme="majorBidi" w:cstheme="majorBidi"/>
-              </w:rPr>
-            </w:pPr>
-          </w:p>
-          <w:p>
-            <w:pPr>
-              <w:widowControl w:val="0"/>
-              <w:spacing w:line="240" w:lineRule="auto"/>
-              <w:jc w:val="center"/>
-              <w:rPr>
-                <w:rFonts w:asciiTheme="majorBidi" w:hAnsiTheme="majorBidi" w:cstheme="majorBidi"/>
-              </w:rPr>
-            </w:pPr>
-          </w:p>
-          <w:p>
-            <w:pPr>
-              <w:widowControl w:val="0"/>
-              <w:spacing w:line="240" w:lineRule="auto"/>
-              <w:jc w:val="center"/>
-              <w:rPr>
-                <w:rFonts w:asciiTheme="majorBidi" w:hAnsiTheme="majorBidi" w:cstheme="majorBidi"/>
-              </w:rPr>
-            </w:pPr>
-          </w:p>
-          <w:p>
-            <w:pPr>
-              <w:widowControl w:val="0"/>
-              <w:spacing w:line="240" w:lineRule="auto"/>
-              <w:jc w:val="center"/>
-              <w:rPr>
-                <w:rFonts w:asciiTheme="majorBidi" w:hAnsiTheme="majorBidi" w:cstheme="majorBidi"/>
-              </w:rPr>
-            </w:pPr>
-          </w:p>
-          <w:p>
-            <w:pPr>
-              <w:widowControl w:val="0"/>
-              <w:spacing w:line="240" w:lineRule="auto"/>
-              <w:jc w:val="center"/>
-              <w:rPr>
-                <w:rFonts w:asciiTheme="majorBidi" w:hAnsiTheme="majorBidi" w:cstheme="majorBidi"/>
-              </w:rPr>
-            </w:pPr>
-          </w:p>
-          <w:p>
-            <w:pPr>
-              <w:widowControl w:val="0"/>
-              <w:spacing w:line="240" w:lineRule="auto"/>
-              <w:jc w:val="center"/>
-              <w:rPr>
-                <w:rFonts w:asciiTheme="majorBidi" w:hAnsiTheme="majorBidi" w:cstheme="majorBidi"/>
-              </w:rPr>
-            </w:pPr>
-          </w:p>
-          <w:p>
-            <w:pPr>
-              <w:widowControl w:val="0"/>
-              <w:spacing w:line="240" w:lineRule="auto"/>
-              <w:jc w:val="center"/>
-              <w:rPr>
-                <w:rFonts w:asciiTheme="majorBidi" w:hAnsiTheme="majorBidi" w:cstheme="majorBidi"/>
-              </w:rPr>
-            </w:pPr>
-          </w:p>
-          <w:p>
-            <w:pPr>
-              <w:widowControl w:val="0"/>
-              <w:spacing w:line="240" w:lineRule="auto"/>
-              <w:jc w:val="center"/>
-              <w:rPr>
-                <w:rFonts w:asciiTheme="majorBidi" w:hAnsiTheme="majorBidi" w:cstheme="majorBidi"/>
-              </w:rPr>
-            </w:pPr>
-          </w:p>
-          <w:p>
-            <w:pPr>
-              <w:widowControl w:val="0"/>
-              <w:spacing w:line="240" w:lineRule="auto"/>
-              <w:jc w:val="center"/>
-              <w:rPr>
-                <w:rFonts w:asciiTheme="majorBidi" w:hAnsiTheme="majorBidi" w:cstheme="majorBidi"/>
-              </w:rPr>
-            </w:pPr>
-          </w:p>
-          <w:p>
-            <w:pPr>
-              <w:widowControl w:val="0"/>
-              <w:spacing w:line="240" w:lineRule="auto"/>
-              <w:rPr>
-                <w:rFonts w:asciiTheme="majorBidi" w:hAnsiTheme="majorBidi" w:cstheme="majorBidi"/>
-              </w:rPr>
-            </w:pPr>
-          </w:p>
-          <w:p>
-            <w:pPr>
-              <w:widowControl w:val="0"/>
-              <w:spacing w:line="240" w:lineRule="auto"/>
-              <w:rPr>
-                <w:rFonts w:asciiTheme="majorBidi" w:hAnsiTheme="majorBidi" w:cstheme="majorBidi"/>
-              </w:rPr>
-            </w:pPr>
-          </w:p>
-          <w:p>
-            <w:pPr>
-              <w:widowControl w:val="0"/>
-              <w:spacing w:line="240" w:lineRule="auto"/>
-              <w:rPr>
-                <w:rFonts w:asciiTheme="majorBidi" w:hAnsiTheme="majorBidi" w:cstheme="majorBidi"/>
-              </w:rPr>
-            </w:pPr>
-            <w:r>
-              <w:rPr>
-                <w:rFonts w:asciiTheme="majorBidi" w:hAnsiTheme="majorBidi" w:cstheme="majorBidi"/>
-              </w:rPr>
-              <w:t>Ahmed</w:t>
-            </w:r>
-            <w:r>
-              <w:rPr>
-                <w:rFonts w:asciiTheme="majorBidi" w:hAnsiTheme="majorBidi" w:cstheme="majorBidi"/>
-              </w:rPr>
-              <w:t xml:space="preserve"> Mohamed</w:t>
+            <w:r>
+              <w:rPr>
+                <w:rFonts w:asciiTheme="majorBidi" w:hAnsiTheme="majorBidi" w:cstheme="majorBidi"/>
+              </w:rPr>
+              <w:t>Ahmed Mohamed</w:t>
             </w:r>
           </w:p>
         </w:tc>
@@ -1358,7 +1268,19 @@
                 <w:rFonts w:asciiTheme="majorBidi" w:hAnsiTheme="majorBidi" w:cstheme="majorBidi"/>
               </w:rPr>
             </w:pPr>
-          </w:p>
+            <w:r>
+              <w:rPr>
+                <w:rFonts w:asciiTheme="majorBidi" w:hAnsiTheme="majorBidi" w:cstheme="majorBidi"/>
+              </w:rPr>
+              <w:t>[26-10-2022]</w:t>
+            </w:r>
+          </w:p>
+        </w:tc>
+        <w:tc>
+          <w:tcPr>
+            <w:tcW w:w="3293" w:type="dxa"/>
+            <w:shd w:val="clear" w:color="auto" w:fill="auto"/>
+          </w:tcPr>
           <w:p>
             <w:pPr>
               <w:widowControl w:val="0"/>
@@ -1368,323 +1290,54 @@
                 <w:rFonts w:asciiTheme="majorBidi" w:hAnsiTheme="majorBidi" w:cstheme="majorBidi"/>
               </w:rPr>
             </w:pPr>
-          </w:p>
-          <w:p>
-            <w:pPr>
-              <w:widowControl w:val="0"/>
-              <w:spacing w:line="240" w:lineRule="auto"/>
-              <w:ind w:left="580"/>
-              <w:rPr>
-                <w:rFonts w:asciiTheme="majorBidi" w:hAnsiTheme="majorBidi" w:cstheme="majorBidi"/>
-              </w:rPr>
-            </w:pPr>
-          </w:p>
-          <w:p>
-            <w:pPr>
-              <w:widowControl w:val="0"/>
-              <w:spacing w:line="240" w:lineRule="auto"/>
-              <w:ind w:left="580"/>
-              <w:rPr>
-                <w:rFonts w:asciiTheme="majorBidi" w:hAnsiTheme="majorBidi" w:cstheme="majorBidi"/>
-              </w:rPr>
-            </w:pPr>
-          </w:p>
-          <w:p>
-            <w:pPr>
-              <w:widowControl w:val="0"/>
-              <w:spacing w:line="240" w:lineRule="auto"/>
-              <w:ind w:left="580"/>
-              <w:rPr>
-                <w:rFonts w:asciiTheme="majorBidi" w:hAnsiTheme="majorBidi" w:cstheme="majorBidi"/>
-              </w:rPr>
-            </w:pPr>
-          </w:p>
-          <w:p>
-            <w:pPr>
-              <w:widowControl w:val="0"/>
-              <w:spacing w:line="240" w:lineRule="auto"/>
-              <w:ind w:left="580"/>
-              <w:rPr>
-                <w:rFonts w:asciiTheme="majorBidi" w:hAnsiTheme="majorBidi" w:cstheme="majorBidi"/>
-              </w:rPr>
-            </w:pPr>
-          </w:p>
-          <w:p>
-            <w:pPr>
-              <w:widowControl w:val="0"/>
-              <w:spacing w:line="240" w:lineRule="auto"/>
-              <w:ind w:left="580"/>
-              <w:rPr>
-                <w:rFonts w:asciiTheme="majorBidi" w:hAnsiTheme="majorBidi" w:cstheme="majorBidi"/>
-              </w:rPr>
-            </w:pPr>
-          </w:p>
-          <w:p>
-            <w:pPr>
-              <w:widowControl w:val="0"/>
-              <w:spacing w:line="240" w:lineRule="auto"/>
-              <w:ind w:left="580"/>
-              <w:rPr>
-                <w:rFonts w:asciiTheme="majorBidi" w:hAnsiTheme="majorBidi" w:cstheme="majorBidi"/>
-              </w:rPr>
-            </w:pPr>
-          </w:p>
-          <w:p>
-            <w:pPr>
-              <w:widowControl w:val="0"/>
-              <w:spacing w:line="240" w:lineRule="auto"/>
-              <w:ind w:left="580"/>
-              <w:rPr>
-                <w:rFonts w:asciiTheme="majorBidi" w:hAnsiTheme="majorBidi" w:cstheme="majorBidi"/>
-              </w:rPr>
-            </w:pPr>
-          </w:p>
-          <w:p>
-            <w:pPr>
-              <w:widowControl w:val="0"/>
-              <w:spacing w:line="240" w:lineRule="auto"/>
-              <w:ind w:left="580"/>
-              <w:rPr>
-                <w:rFonts w:asciiTheme="majorBidi" w:hAnsiTheme="majorBidi" w:cstheme="majorBidi"/>
-              </w:rPr>
-            </w:pPr>
-          </w:p>
-          <w:p>
-            <w:pPr>
-              <w:widowControl w:val="0"/>
-              <w:spacing w:line="240" w:lineRule="auto"/>
-              <w:rPr>
-                <w:rFonts w:asciiTheme="majorBidi" w:hAnsiTheme="majorBidi" w:cstheme="majorBidi"/>
-              </w:rPr>
-            </w:pPr>
-          </w:p>
-          <w:p>
-            <w:pPr>
-              <w:widowControl w:val="0"/>
-              <w:spacing w:line="240" w:lineRule="auto"/>
-              <w:rPr>
-                <w:rFonts w:asciiTheme="majorBidi" w:hAnsiTheme="majorBidi" w:cstheme="majorBidi"/>
-              </w:rPr>
-            </w:pPr>
-          </w:p>
-          <w:p>
-            <w:pPr>
-              <w:widowControl w:val="0"/>
-              <w:spacing w:line="240" w:lineRule="auto"/>
-              <w:rPr>
-                <w:rFonts w:asciiTheme="majorBidi" w:hAnsiTheme="majorBidi" w:cstheme="majorBidi"/>
-              </w:rPr>
-            </w:pPr>
-            <w:r>
-              <w:rPr>
-                <w:rFonts w:asciiTheme="majorBidi" w:hAnsiTheme="majorBidi" w:cstheme="majorBidi"/>
-              </w:rPr>
-              <w:t>[</w:t>
-            </w:r>
-            <w:r>
-              <w:rPr>
-                <w:rFonts w:asciiTheme="majorBidi" w:hAnsiTheme="majorBidi" w:cstheme="majorBidi" w:hint="cs"/>
-                <w:rtl/>
-              </w:rPr>
-              <w:t>26</w:t>
-            </w:r>
-            <w:r>
-              <w:rPr>
-                <w:rFonts w:asciiTheme="majorBidi" w:hAnsiTheme="majorBidi" w:cstheme="majorBidi"/>
-              </w:rPr>
-              <w:t>-</w:t>
-            </w:r>
-            <w:r>
-              <w:rPr>
-                <w:rFonts w:asciiTheme="majorBidi" w:hAnsiTheme="majorBidi" w:cstheme="majorBidi" w:hint="cs"/>
-                <w:rtl/>
-              </w:rPr>
-              <w:t>10</w:t>
-            </w:r>
-            <w:r>
-              <w:rPr>
-                <w:rFonts w:asciiTheme="majorBidi" w:hAnsiTheme="majorBidi" w:cstheme="majorBidi"/>
-              </w:rPr>
-              <w:t>-2022]</w:t>
-            </w:r>
-          </w:p>
-        </w:tc>
-        <w:tc>
-          <w:tcPr>
-            <w:tcW w:w="3293" w:type="dxa"/>
-            <w:shd w:val="clear" w:color="auto" w:fill="auto"/>
-          </w:tcPr>
-          <w:p>
-            <w:pPr>
-              <w:widowControl w:val="0"/>
-              <w:spacing w:before="451" w:line="240" w:lineRule="auto"/>
-              <w:rPr>
-                <w:rFonts w:asciiTheme="majorBidi" w:hAnsiTheme="majorBidi" w:cstheme="majorBidi"/>
-                <w:b/>
-                <w:sz w:val="32"/>
-                <w:szCs w:val="32"/>
-              </w:rPr>
-            </w:pPr>
-            <w:r>
-              <w:rPr>
-                <w:rFonts w:asciiTheme="majorBidi" w:hAnsiTheme="majorBidi" w:cstheme="majorBidi"/>
-              </w:rPr>
-              <w:t>1-delete</w:t>
-            </w:r>
-            <w:r>
-              <w:t xml:space="preserve"> </w:t>
-            </w:r>
-            <w:r>
-              <w:rPr>
-                <w:rFonts w:asciiTheme="majorBidi" w:hAnsiTheme="majorBidi" w:cstheme="majorBidi"/>
-              </w:rPr>
-              <w:t>Reference Documentation</w:t>
-            </w:r>
-            <w:r>
-              <w:rPr>
-                <w:rFonts w:asciiTheme="majorBidi" w:hAnsiTheme="majorBidi" w:cstheme="majorBidi"/>
-              </w:rPr>
-              <w:t xml:space="preserve"> from </w:t>
-            </w:r>
-            <w:r>
-              <w:rPr>
-                <w:rFonts w:asciiTheme="majorBidi" w:hAnsiTheme="majorBidi" w:cstheme="majorBidi"/>
-                <w:b/>
-                <w:sz w:val="20"/>
-                <w:szCs w:val="20"/>
-              </w:rPr>
-              <w:t>Table of Contents</w:t>
-            </w:r>
-            <w:r>
-              <w:rPr>
-                <w:rFonts w:asciiTheme="majorBidi" w:hAnsiTheme="majorBidi" w:cstheme="majorBidi"/>
-                <w:b/>
-                <w:sz w:val="32"/>
-                <w:szCs w:val="32"/>
-              </w:rPr>
-              <w:t xml:space="preserve"> </w:t>
-            </w:r>
-          </w:p>
-          <w:p>
-            <w:pPr>
-              <w:widowControl w:val="0"/>
-              <w:spacing w:before="451" w:line="240" w:lineRule="auto"/>
-            </w:pPr>
-            <w:r>
-              <w:t xml:space="preserve">2- </w:t>
-            </w:r>
-            <w:r>
-              <w:t>Modify " Website</w:t>
-            </w:r>
-            <w:r>
-              <w:t xml:space="preserve"> </w:t>
-            </w:r>
-            <w:r>
-              <w:t>Description" to be "Project Description" instead.</w:t>
-            </w:r>
-            <w:r>
-              <w:t xml:space="preserve"> </w:t>
-            </w:r>
-          </w:p>
-          <w:p>
-            <w:pPr>
-              <w:widowControl w:val="0"/>
-              <w:spacing w:before="451" w:line="240" w:lineRule="auto"/>
-            </w:pPr>
-            <w:r>
-              <w:t>3</w:t>
-            </w:r>
-            <w:r>
-              <w:t>-</w:t>
-            </w:r>
-            <w:r>
-              <w:t>aligned</w:t>
-            </w:r>
-            <w:r>
-              <w:t xml:space="preserve"> all tables</w:t>
-            </w:r>
-          </w:p>
-          <w:p>
-            <w:pPr>
-              <w:widowControl w:val="0"/>
-              <w:spacing w:before="451" w:line="240" w:lineRule="auto"/>
-            </w:pPr>
-            <w:r>
-              <w:t>4</w:t>
-            </w:r>
-            <w:r>
-              <w:t>- add user roles</w:t>
-            </w:r>
-          </w:p>
-          <w:p>
-            <w:pPr>
-              <w:widowControl w:val="0"/>
-              <w:spacing w:before="451" w:line="240" w:lineRule="auto"/>
-            </w:pPr>
-            <w:r>
-              <w:t>5</w:t>
-            </w:r>
-            <w:r>
-              <w:t>-</w:t>
-            </w:r>
-            <w:r>
-              <w:t xml:space="preserve"> </w:t>
-            </w:r>
-            <w:r>
-              <w:t>update the Mapping Requirements IDs</w:t>
-            </w:r>
-            <w:r>
-              <w:t>.</w:t>
-            </w:r>
-          </w:p>
-          <w:p>
-            <w:pPr>
-              <w:widowControl w:val="0"/>
-              <w:spacing w:before="451" w:line="240" w:lineRule="auto"/>
-            </w:pPr>
-            <w:r>
-              <w:t xml:space="preserve">6- </w:t>
-            </w:r>
-            <w:r>
-              <w:t>Update document version to be 1.</w:t>
-            </w:r>
-            <w:r>
-              <w:t>1</w:t>
-            </w:r>
-          </w:p>
-          <w:p>
-            <w:pPr>
-              <w:widowControl w:val="0"/>
-              <w:spacing w:before="451" w:line="240" w:lineRule="auto"/>
-            </w:pPr>
-            <w:r>
-              <w:t>7</w:t>
-            </w:r>
-            <w:r>
-              <w:t xml:space="preserve">- 1.1 change </w:t>
-            </w:r>
-            <w:r>
-              <w:t>details</w:t>
-            </w:r>
-            <w:r>
-              <w:t xml:space="preserve"> in </w:t>
-            </w:r>
-            <w:r>
-              <w:t>Document History</w:t>
-            </w:r>
-            <w:r>
-              <w:t xml:space="preserve"> </w:t>
-            </w:r>
-          </w:p>
-          <w:p>
-            <w:pPr>
-              <w:widowControl w:val="0"/>
-              <w:spacing w:line="240" w:lineRule="auto"/>
-              <w:ind w:left="580"/>
-              <w:rPr>
-                <w:rFonts w:asciiTheme="majorBidi" w:hAnsiTheme="majorBidi" w:cstheme="majorBidi"/>
-              </w:rPr>
-            </w:pPr>
+            <w:r>
+              <w:rPr>
+                <w:rFonts w:asciiTheme="majorBidi" w:hAnsiTheme="majorBidi" w:cstheme="majorBidi"/>
+              </w:rPr>
+              <w:t>CR_REV_0001,</w:t>
+            </w:r>
+            <w:r>
+              <w:rPr>
+                <w:rFonts w:asciiTheme="majorBidi" w:hAnsiTheme="majorBidi" w:cstheme="majorBidi"/>
+              </w:rPr>
+              <w:br/>
+              <w:t>CR_REV_0002,</w:t>
+            </w:r>
+            <w:r>
+              <w:rPr>
+                <w:rFonts w:asciiTheme="majorBidi" w:hAnsiTheme="majorBidi" w:cstheme="majorBidi"/>
+              </w:rPr>
+              <w:br/>
+              <w:t>CR_REV_0003,</w:t>
+            </w:r>
+            <w:r>
+              <w:rPr>
+                <w:rFonts w:asciiTheme="majorBidi" w:hAnsiTheme="majorBidi" w:cstheme="majorBidi"/>
+              </w:rPr>
+              <w:br/>
+              <w:t>CR_REV_0004,</w:t>
+            </w:r>
+            <w:r>
+              <w:rPr>
+                <w:rFonts w:asciiTheme="majorBidi" w:hAnsiTheme="majorBidi" w:cstheme="majorBidi"/>
+              </w:rPr>
+              <w:br/>
+              <w:t>CR_REV_0005,</w:t>
+            </w:r>
+            <w:r>
+              <w:rPr>
+                <w:rFonts w:asciiTheme="majorBidi" w:hAnsiTheme="majorBidi" w:cstheme="majorBidi"/>
+              </w:rPr>
+              <w:br/>
+              <w:t>CR_REV_0006,</w:t>
+            </w:r>
+            <w:r>
+              <w:rPr>
+                <w:rFonts w:asciiTheme="majorBidi" w:hAnsiTheme="majorBidi" w:cstheme="majorBidi"/>
+              </w:rPr>
+              <w:br/>
+              <w:t>CR_REV_0007</w:t>
+            </w:r>
           </w:p>
         </w:tc>
       </w:tr>
@@ -1761,7 +1414,7 @@
       <w:pPr>
         <w:widowControl w:val="0"/>
         <w:spacing w:before="45" w:line="264" w:lineRule="auto"/>
-        <w:ind w:left="1440" w:right="662"/>
+        <w:ind w:right="662"/>
         <w:jc w:val="both"/>
         <w:rPr>
           <w:rFonts w:asciiTheme="majorBidi" w:hAnsiTheme="majorBidi" w:cstheme="majorBidi"/>
@@ -1819,11 +1472,11 @@
     </w:p>
     <w:p>
       <w:pPr>
-        <w:pStyle w:val="ab"/>
+        <w:pStyle w:val="ListParagraph"/>
         <w:widowControl w:val="0"/>
         <w:numPr>
           <w:ilvl w:val="0"/>
-          <w:numId w:val="3"/>
+          <w:numId w:val="5"/>
         </w:numPr>
         <w:spacing w:before="45" w:line="240" w:lineRule="auto"/>
         <w:rPr>
@@ -1861,11 +1514,11 @@
     </w:p>
     <w:p>
       <w:pPr>
-        <w:pStyle w:val="ab"/>
+        <w:pStyle w:val="ListParagraph"/>
         <w:widowControl w:val="0"/>
         <w:numPr>
           <w:ilvl w:val="0"/>
-          <w:numId w:val="3"/>
+          <w:numId w:val="5"/>
         </w:numPr>
         <w:spacing w:before="45" w:line="240" w:lineRule="auto"/>
         <w:rPr>
@@ -1904,8 +1557,8 @@
           <w:rtl/>
         </w:rPr>
       </w:pPr>
-      <w:commentRangeStart w:id="0"/>
       <w:commentRangeStart w:id="1"/>
+      <w:commentRangeStart w:id="2"/>
       <w:r>
         <w:rPr>
           <w:rFonts w:asciiTheme="majorBidi" w:hAnsiTheme="majorBidi" w:cstheme="majorBidi"/>
@@ -1915,28 +1568,28 @@
         </w:rPr>
         <w:t xml:space="preserve">Key Elements: </w:t>
       </w:r>
-      <w:commentRangeEnd w:id="0"/>
-      <w:r>
-        <w:rPr>
-          <w:rFonts w:asciiTheme="majorBidi" w:hAnsiTheme="majorBidi" w:cstheme="majorBidi"/>
-        </w:rPr>
-        <w:commentReference w:id="0"/>
-      </w:r>
       <w:commentRangeEnd w:id="1"/>
       <w:r>
         <w:rPr>
           <w:rFonts w:asciiTheme="majorBidi" w:hAnsiTheme="majorBidi" w:cstheme="majorBidi"/>
         </w:rPr>
         <w:commentReference w:id="1"/>
+      </w:r>
+      <w:commentRangeEnd w:id="2"/>
+      <w:r>
+        <w:rPr>
+          <w:rFonts w:asciiTheme="majorBidi" w:hAnsiTheme="majorBidi" w:cstheme="majorBidi"/>
+        </w:rPr>
+        <w:commentReference w:id="2"/>
       </w:r>
     </w:p>
     <w:p>
       <w:pPr>
-        <w:pStyle w:val="ab"/>
+        <w:pStyle w:val="ListParagraph"/>
         <w:widowControl w:val="0"/>
         <w:numPr>
           <w:ilvl w:val="0"/>
-          <w:numId w:val="4"/>
+          <w:numId w:val="6"/>
         </w:numPr>
         <w:spacing w:before="37" w:line="240" w:lineRule="auto"/>
         <w:rPr>
@@ -1952,8 +1605,57 @@
           <w:szCs w:val="25"/>
           <w:highlight w:val="white"/>
         </w:rPr>
-        <w:t xml:space="preserve">Customer </w:t>
-      </w:r>
+        <w:t>Customer shall have an account</w:t>
+      </w:r>
+      <w:r>
+        <w:rPr>
+          <w:rFonts w:asciiTheme="majorBidi" w:eastAsia="Roboto" w:hAnsiTheme="majorBidi" w:cstheme="majorBidi"/>
+          <w:sz w:val="25"/>
+          <w:szCs w:val="25"/>
+        </w:rPr>
+        <w:t>.</w:t>
+      </w:r>
+    </w:p>
+    <w:p>
+      <w:pPr>
+        <w:pStyle w:val="ListParagraph"/>
+        <w:widowControl w:val="0"/>
+        <w:numPr>
+          <w:ilvl w:val="0"/>
+          <w:numId w:val="6"/>
+        </w:numPr>
+        <w:spacing w:before="37" w:line="240" w:lineRule="auto"/>
+        <w:rPr>
+          <w:rFonts w:asciiTheme="majorBidi" w:hAnsiTheme="majorBidi" w:cstheme="majorBidi"/>
+          <w:sz w:val="24"/>
+          <w:szCs w:val="24"/>
+        </w:rPr>
+      </w:pPr>
+      <w:r>
+        <w:rPr>
+          <w:rFonts w:asciiTheme="majorBidi" w:eastAsia="Roboto" w:hAnsiTheme="majorBidi" w:cstheme="majorBidi"/>
+          <w:sz w:val="24"/>
+          <w:szCs w:val="24"/>
+          <w:highlight w:val="white"/>
+        </w:rPr>
+        <w:t>The E-commerce website shall contain a landing page shows features about the product.</w:t>
+      </w:r>
+    </w:p>
+    <w:p>
+      <w:pPr>
+        <w:pStyle w:val="ListParagraph"/>
+        <w:widowControl w:val="0"/>
+        <w:numPr>
+          <w:ilvl w:val="0"/>
+          <w:numId w:val="6"/>
+        </w:numPr>
+        <w:spacing w:before="37" w:line="240" w:lineRule="auto"/>
+        <w:rPr>
+          <w:rFonts w:asciiTheme="majorBidi" w:hAnsiTheme="majorBidi" w:cstheme="majorBidi"/>
+          <w:sz w:val="28"/>
+          <w:szCs w:val="28"/>
+        </w:rPr>
+      </w:pPr>
       <w:r>
         <w:rPr>
           <w:rFonts w:asciiTheme="majorBidi" w:eastAsia="Roboto" w:hAnsiTheme="majorBidi" w:cstheme="majorBidi"/>
@@ -1961,118 +1663,80 @@
           <w:szCs w:val="25"/>
           <w:highlight w:val="white"/>
         </w:rPr>
-        <w:t>shall have</w:t>
+        <w:t>Customer shall be able to place and track the device</w:t>
       </w:r>
       <w:r>
         <w:rPr>
           <w:rFonts w:asciiTheme="majorBidi" w:eastAsia="Roboto" w:hAnsiTheme="majorBidi" w:cstheme="majorBidi"/>
           <w:sz w:val="25"/>
           <w:szCs w:val="25"/>
-          <w:highlight w:val="white"/>
-        </w:rPr>
-        <w:t xml:space="preserve"> an account</w:t>
-      </w:r>
-      <w:r>
-        <w:rPr>
-          <w:rFonts w:asciiTheme="majorBidi" w:eastAsia="Roboto" w:hAnsiTheme="majorBidi" w:cstheme="majorBidi"/>
-          <w:sz w:val="25"/>
-          <w:szCs w:val="25"/>
         </w:rPr>
         <w:t>.</w:t>
       </w:r>
     </w:p>
     <w:p>
       <w:pPr>
-        <w:pStyle w:val="ab"/>
+        <w:pStyle w:val="ListParagraph"/>
         <w:widowControl w:val="0"/>
         <w:numPr>
           <w:ilvl w:val="0"/>
-          <w:numId w:val="4"/>
+          <w:numId w:val="6"/>
         </w:numPr>
         <w:spacing w:before="37" w:line="240" w:lineRule="auto"/>
         <w:rPr>
           <w:rFonts w:asciiTheme="majorBidi" w:hAnsiTheme="majorBidi" w:cstheme="majorBidi"/>
-          <w:sz w:val="24"/>
-          <w:szCs w:val="24"/>
-        </w:rPr>
-      </w:pPr>
-      <w:r>
-        <w:rPr>
-          <w:rFonts w:asciiTheme="majorBidi" w:eastAsia="Roboto" w:hAnsiTheme="majorBidi" w:cstheme="majorBidi"/>
-          <w:sz w:val="24"/>
-          <w:szCs w:val="24"/>
-          <w:highlight w:val="white"/>
-        </w:rPr>
-        <w:t>The E-commerce website shall contain a la</w:t>
-      </w:r>
-      <w:r>
-        <w:rPr>
-          <w:rFonts w:asciiTheme="majorBidi" w:eastAsia="Roboto" w:hAnsiTheme="majorBidi" w:cstheme="majorBidi"/>
-          <w:sz w:val="24"/>
-          <w:szCs w:val="24"/>
-          <w:highlight w:val="white"/>
-        </w:rPr>
-        <w:t>nding page shows features about the product.</w:t>
+          <w:sz w:val="26"/>
+          <w:szCs w:val="26"/>
+        </w:rPr>
+      </w:pPr>
+      <w:r>
+        <w:rPr>
+          <w:rFonts w:asciiTheme="majorBidi" w:hAnsiTheme="majorBidi" w:cstheme="majorBidi"/>
+          <w:sz w:val="26"/>
+          <w:szCs w:val="26"/>
+        </w:rPr>
+        <w:t>Customer shall be able to send feedback.</w:t>
       </w:r>
     </w:p>
     <w:p>
       <w:pPr>
-        <w:pStyle w:val="ab"/>
+        <w:pStyle w:val="ListParagraph"/>
         <w:widowControl w:val="0"/>
         <w:numPr>
           <w:ilvl w:val="0"/>
-          <w:numId w:val="4"/>
+          <w:numId w:val="6"/>
         </w:numPr>
         <w:spacing w:before="37" w:line="240" w:lineRule="auto"/>
         <w:rPr>
           <w:rFonts w:asciiTheme="majorBidi" w:hAnsiTheme="majorBidi" w:cstheme="majorBidi"/>
-          <w:sz w:val="28"/>
-          <w:szCs w:val="28"/>
-        </w:rPr>
-      </w:pPr>
-      <w:r>
-        <w:rPr>
-          <w:rFonts w:asciiTheme="majorBidi" w:eastAsia="Roboto" w:hAnsiTheme="majorBidi" w:cstheme="majorBidi"/>
-          <w:sz w:val="25"/>
-          <w:szCs w:val="25"/>
-          <w:highlight w:val="white"/>
-        </w:rPr>
-        <w:t xml:space="preserve">Customer </w:t>
-      </w:r>
-      <w:r>
-        <w:rPr>
-          <w:rFonts w:asciiTheme="majorBidi" w:eastAsia="Roboto" w:hAnsiTheme="majorBidi" w:cstheme="majorBidi"/>
-          <w:sz w:val="25"/>
-          <w:szCs w:val="25"/>
-          <w:highlight w:val="white"/>
-        </w:rPr>
-        <w:t>shall be able to</w:t>
-      </w:r>
-      <w:r>
-        <w:rPr>
-          <w:rFonts w:asciiTheme="majorBidi" w:eastAsia="Roboto" w:hAnsiTheme="majorBidi" w:cstheme="majorBidi"/>
-          <w:sz w:val="25"/>
-          <w:szCs w:val="25"/>
-          <w:highlight w:val="white"/>
-        </w:rPr>
-        <w:t xml:space="preserve"> place and track the device</w:t>
-      </w:r>
-      <w:r>
-        <w:rPr>
-          <w:rFonts w:asciiTheme="majorBidi" w:eastAsia="Roboto" w:hAnsiTheme="majorBidi" w:cstheme="majorBidi"/>
-          <w:sz w:val="25"/>
-          <w:szCs w:val="25"/>
+          <w:sz w:val="26"/>
+          <w:szCs w:val="26"/>
+        </w:rPr>
+      </w:pPr>
+      <w:r>
+        <w:rPr>
+          <w:rFonts w:asciiTheme="majorBidi" w:hAnsiTheme="majorBidi" w:cstheme="majorBidi"/>
+          <w:sz w:val="26"/>
+          <w:szCs w:val="26"/>
+        </w:rPr>
+        <w:t>Dashboard users shall have different roles</w:t>
+      </w:r>
+      <w:r>
+        <w:rPr>
+          <w:rFonts w:asciiTheme="majorBidi" w:hAnsiTheme="majorBidi" w:cstheme="majorBidi"/>
+          <w:sz w:val="26"/>
+          <w:szCs w:val="26"/>
         </w:rPr>
         <w:t>.</w:t>
       </w:r>
     </w:p>
     <w:p>
       <w:pPr>
-        <w:pStyle w:val="ab"/>
+        <w:pStyle w:val="ListParagraph"/>
         <w:widowControl w:val="0"/>
         <w:numPr>
           <w:ilvl w:val="0"/>
-          <w:numId w:val="4"/>
+          <w:numId w:val="6"/>
         </w:numPr>
         <w:spacing w:before="37" w:line="240" w:lineRule="auto"/>
         <w:rPr>
@@ -2087,32 +1751,16 @@
           <w:sz w:val="26"/>
           <w:szCs w:val="26"/>
         </w:rPr>
-        <w:t xml:space="preserve">Customer </w:t>
-      </w:r>
-      <w:r>
-        <w:rPr>
-          <w:rFonts w:asciiTheme="majorBidi" w:hAnsiTheme="majorBidi" w:cstheme="majorBidi"/>
-          <w:sz w:val="26"/>
-          <w:szCs w:val="26"/>
-        </w:rPr>
-        <w:t>shall be able to</w:t>
-      </w:r>
-      <w:r>
-        <w:rPr>
-          <w:rFonts w:asciiTheme="majorBidi" w:hAnsiTheme="majorBidi" w:cstheme="majorBidi"/>
-          <w:sz w:val="26"/>
-          <w:szCs w:val="26"/>
-        </w:rPr>
-        <w:t xml:space="preserve"> send feedback.</w:t>
+        <w:t>Dashboard roles shall have different permissions.</w:t>
       </w:r>
     </w:p>
     <w:p>
       <w:pPr>
-        <w:pStyle w:val="ab"/>
+        <w:pStyle w:val="ListParagraph"/>
         <w:widowControl w:val="0"/>
         <w:numPr>
           <w:ilvl w:val="0"/>
-          <w:numId w:val="4"/>
+          <w:numId w:val="6"/>
         </w:numPr>
         <w:spacing w:before="37" w:line="240" w:lineRule="auto"/>
         <w:rPr>
@@ -2127,41 +1775,16 @@
           <w:sz w:val="26"/>
           <w:szCs w:val="26"/>
         </w:rPr>
-        <w:lastRenderedPageBreak/>
-        <w:t xml:space="preserve">If the user </w:t>
-      </w:r>
-      <w:r>
-        <w:rPr>
-          <w:rFonts w:asciiTheme="majorBidi" w:hAnsiTheme="majorBidi" w:cstheme="majorBidi"/>
-          <w:sz w:val="26"/>
-          <w:szCs w:val="26"/>
-        </w:rPr>
-        <w:t>has</w:t>
-      </w:r>
-      <w:r>
-        <w:rPr>
-          <w:rFonts w:asciiTheme="majorBidi" w:hAnsiTheme="majorBidi" w:cstheme="majorBidi"/>
-          <w:sz w:val="26"/>
-          <w:szCs w:val="26"/>
-        </w:rPr>
-        <w:t xml:space="preserve"> role 0, he will go to the e-commerce site, if he has role 1, he will go to the admin control panel</w:t>
-      </w:r>
-      <w:r>
-        <w:rPr>
-          <w:rFonts w:asciiTheme="majorBidi" w:hAnsiTheme="majorBidi" w:cstheme="majorBidi"/>
-          <w:sz w:val="26"/>
-          <w:szCs w:val="26"/>
-        </w:rPr>
-        <w:t>.</w:t>
+        <w:t>On dashboard each admin user shall have an account.</w:t>
       </w:r>
     </w:p>
     <w:p>
       <w:pPr>
-        <w:pStyle w:val="ab"/>
+        <w:pStyle w:val="ListParagraph"/>
         <w:widowControl w:val="0"/>
         <w:numPr>
           <w:ilvl w:val="0"/>
-          <w:numId w:val="4"/>
+          <w:numId w:val="6"/>
         </w:numPr>
         <w:spacing w:before="37" w:line="240" w:lineRule="auto"/>
         <w:rPr>
@@ -2176,64 +1799,16 @@
           <w:sz w:val="26"/>
           <w:szCs w:val="26"/>
         </w:rPr>
-        <w:t>On dashboard each a</w:t>
-      </w:r>
-      <w:r>
-        <w:rPr>
-          <w:rFonts w:asciiTheme="majorBidi" w:hAnsiTheme="majorBidi" w:cstheme="majorBidi"/>
-          <w:sz w:val="26"/>
-          <w:szCs w:val="26"/>
-        </w:rPr>
-        <w:t>dmin</w:t>
-      </w:r>
-      <w:r>
-        <w:rPr>
-          <w:rFonts w:asciiTheme="majorBidi" w:hAnsiTheme="majorBidi" w:cstheme="majorBidi"/>
-          <w:sz w:val="26"/>
-          <w:szCs w:val="26"/>
-        </w:rPr>
-        <w:t xml:space="preserve"> user</w:t>
-      </w:r>
-      <w:r>
-        <w:rPr>
-          <w:rFonts w:asciiTheme="majorBidi" w:hAnsiTheme="majorBidi" w:cstheme="majorBidi"/>
-          <w:sz w:val="26"/>
-          <w:szCs w:val="26"/>
-        </w:rPr>
-        <w:t xml:space="preserve"> </w:t>
-      </w:r>
-      <w:r>
-        <w:rPr>
-          <w:rFonts w:asciiTheme="majorBidi" w:hAnsiTheme="majorBidi" w:cstheme="majorBidi"/>
-          <w:sz w:val="26"/>
-          <w:szCs w:val="26"/>
-        </w:rPr>
-        <w:t>shall have</w:t>
-      </w:r>
-      <w:r>
-        <w:rPr>
-          <w:rFonts w:asciiTheme="majorBidi" w:hAnsiTheme="majorBidi" w:cstheme="majorBidi"/>
-          <w:sz w:val="26"/>
-          <w:szCs w:val="26"/>
-        </w:rPr>
-        <w:t xml:space="preserve"> an account</w:t>
-      </w:r>
-      <w:r>
-        <w:rPr>
-          <w:rFonts w:asciiTheme="majorBidi" w:hAnsiTheme="majorBidi" w:cstheme="majorBidi"/>
-          <w:sz w:val="26"/>
-          <w:szCs w:val="26"/>
-        </w:rPr>
-        <w:t>.</w:t>
+        <w:t>Dashboard shall contain page to display all users who are using the mobile application and/or the device.</w:t>
       </w:r>
     </w:p>
     <w:p>
       <w:pPr>
-        <w:pStyle w:val="ab"/>
+        <w:pStyle w:val="ListParagraph"/>
         <w:widowControl w:val="0"/>
         <w:numPr>
           <w:ilvl w:val="0"/>
-          <w:numId w:val="4"/>
+          <w:numId w:val="6"/>
         </w:numPr>
         <w:spacing w:before="37" w:line="240" w:lineRule="auto"/>
         <w:rPr>
@@ -2248,48 +1823,16 @@
           <w:sz w:val="26"/>
           <w:szCs w:val="26"/>
         </w:rPr>
-        <w:t>Dashboard shall contain p</w:t>
-      </w:r>
-      <w:r>
-        <w:rPr>
-          <w:rFonts w:asciiTheme="majorBidi" w:hAnsiTheme="majorBidi" w:cstheme="majorBidi"/>
-          <w:sz w:val="26"/>
-          <w:szCs w:val="26"/>
-        </w:rPr>
-        <w:t xml:space="preserve">age </w:t>
-      </w:r>
-      <w:r>
-        <w:rPr>
-          <w:rFonts w:asciiTheme="majorBidi" w:hAnsiTheme="majorBidi" w:cstheme="majorBidi"/>
-          <w:sz w:val="26"/>
-          <w:szCs w:val="26"/>
-        </w:rPr>
-        <w:t>to display</w:t>
-      </w:r>
-      <w:r>
-        <w:rPr>
-          <w:rFonts w:asciiTheme="majorBidi" w:hAnsiTheme="majorBidi" w:cstheme="majorBidi"/>
-          <w:sz w:val="26"/>
-          <w:szCs w:val="26"/>
-        </w:rPr>
-        <w:t xml:space="preserve"> </w:t>
-      </w:r>
-      <w:r>
-        <w:rPr>
-          <w:rFonts w:asciiTheme="majorBidi" w:hAnsiTheme="majorBidi" w:cstheme="majorBidi"/>
-          <w:sz w:val="26"/>
-          <w:szCs w:val="26"/>
-        </w:rPr>
-        <w:t>all users who are using the mobile application and/or the device.</w:t>
+        <w:t>Dashboard shall contain page to show all sold devices’ Info.</w:t>
       </w:r>
     </w:p>
     <w:p>
       <w:pPr>
-        <w:pStyle w:val="ab"/>
+        <w:pStyle w:val="ListParagraph"/>
         <w:widowControl w:val="0"/>
         <w:numPr>
           <w:ilvl w:val="0"/>
-          <w:numId w:val="4"/>
+          <w:numId w:val="6"/>
         </w:numPr>
         <w:spacing w:before="37" w:line="240" w:lineRule="auto"/>
         <w:rPr>
@@ -2304,84 +1847,8 @@
           <w:sz w:val="26"/>
           <w:szCs w:val="26"/>
         </w:rPr>
-        <w:t>Dashboard shall contain p</w:t>
-      </w:r>
-      <w:r>
-        <w:rPr>
-          <w:rFonts w:asciiTheme="majorBidi" w:hAnsiTheme="majorBidi" w:cstheme="majorBidi"/>
-          <w:sz w:val="26"/>
-          <w:szCs w:val="26"/>
-        </w:rPr>
-        <w:t xml:space="preserve">age </w:t>
-      </w:r>
-      <w:r>
-        <w:rPr>
-          <w:rFonts w:asciiTheme="majorBidi" w:hAnsiTheme="majorBidi" w:cstheme="majorBidi"/>
-          <w:sz w:val="26"/>
-          <w:szCs w:val="26"/>
-        </w:rPr>
-        <w:t>to show</w:t>
-      </w:r>
-      <w:r>
-        <w:rPr>
-          <w:rFonts w:asciiTheme="majorBidi" w:hAnsiTheme="majorBidi" w:cstheme="majorBidi"/>
-          <w:sz w:val="26"/>
-          <w:szCs w:val="26"/>
-        </w:rPr>
-        <w:t xml:space="preserve"> all </w:t>
-      </w:r>
-      <w:r>
-        <w:rPr>
-          <w:rFonts w:asciiTheme="majorBidi" w:hAnsiTheme="majorBidi" w:cstheme="majorBidi"/>
-          <w:sz w:val="26"/>
-          <w:szCs w:val="26"/>
-        </w:rPr>
-        <w:t>sold devices’ Info.</w:t>
-      </w:r>
-    </w:p>
-    <w:p>
-      <w:pPr>
-        <w:pStyle w:val="ab"/>
-        <w:widowControl w:val="0"/>
-        <w:numPr>
-          <w:ilvl w:val="0"/>
-          <w:numId w:val="4"/>
-        </w:numPr>
-        <w:spacing w:before="37" w:line="240" w:lineRule="auto"/>
-        <w:rPr>
-          <w:rFonts w:asciiTheme="majorBidi" w:hAnsiTheme="majorBidi" w:cstheme="majorBidi"/>
-          <w:sz w:val="26"/>
-          <w:szCs w:val="26"/>
-        </w:rPr>
-      </w:pPr>
-      <w:r>
-        <w:rPr>
-          <w:rFonts w:asciiTheme="majorBidi" w:hAnsiTheme="majorBidi" w:cstheme="majorBidi"/>
-          <w:sz w:val="26"/>
-          <w:szCs w:val="26"/>
-        </w:rPr>
-        <w:t>Dashboard shall contain page to show users’ feedback</w:t>
-      </w:r>
-      <w:r>
-        <w:rPr>
-          <w:rFonts w:asciiTheme="majorBidi" w:hAnsiTheme="majorBidi" w:cstheme="majorBidi"/>
-          <w:sz w:val="26"/>
-          <w:szCs w:val="26"/>
-        </w:rPr>
-        <w:t>.</w:t>
-      </w:r>
-    </w:p>
-    <w:p>
-      <w:pPr>
-        <w:widowControl w:val="0"/>
-        <w:spacing w:before="234" w:line="240" w:lineRule="auto"/>
-        <w:rPr>
-          <w:rFonts w:asciiTheme="majorBidi" w:hAnsiTheme="majorBidi" w:cstheme="majorBidi"/>
-          <w:color w:val="3C78D8"/>
-          <w:sz w:val="28"/>
-          <w:szCs w:val="28"/>
-        </w:rPr>
-      </w:pPr>
+        <w:t>Dashboard shall contain page to show users’ feedback.</w:t>
+      </w:r>
     </w:p>
     <w:p>
       <w:pPr>
@@ -2394,8 +1861,8 @@
           <w:szCs w:val="24"/>
         </w:rPr>
       </w:pPr>
-      <w:commentRangeStart w:id="2"/>
       <w:commentRangeStart w:id="3"/>
+      <w:commentRangeStart w:id="4"/>
       <w:commentRangeEnd w:id="3"/>
       <w:r>
         <w:rPr>
@@ -2403,12 +1870,12 @@
         </w:rPr>
         <w:commentReference w:id="3"/>
       </w:r>
-      <w:commentRangeEnd w:id="2"/>
-      <w:r>
-        <w:rPr>
-          <w:rFonts w:asciiTheme="majorBidi" w:hAnsiTheme="majorBidi" w:cstheme="majorBidi"/>
-        </w:rPr>
-        <w:commentReference w:id="2"/>
+      <w:commentRangeEnd w:id="4"/>
+      <w:r>
+        <w:rPr>
+          <w:rFonts w:asciiTheme="majorBidi" w:hAnsiTheme="majorBidi" w:cstheme="majorBidi"/>
+        </w:rPr>
+        <w:commentReference w:id="4"/>
       </w:r>
       <w:r>
         <w:rPr>
@@ -2417,7 +1884,7 @@
           <w:sz w:val="32"/>
           <w:szCs w:val="32"/>
         </w:rPr>
-        <w:t>Mapping Requirements ID</w:t>
+        <w:t>Mapping Customer Requirements</w:t>
       </w:r>
       <w:r>
         <w:rPr>
@@ -2426,12 +1893,12 @@
           <w:sz w:val="32"/>
           <w:szCs w:val="32"/>
         </w:rPr>
-        <w:t>s:</w:t>
+        <w:t>:</w:t>
       </w:r>
     </w:p>
     <w:tbl>
       <w:tblPr>
-        <w:tblStyle w:val="a7"/>
+        <w:tblStyle w:val="a1"/>
         <w:tblpPr w:leftFromText="180" w:rightFromText="180" w:vertAnchor="text" w:tblpY="1"/>
         <w:tblOverlap w:val="never"/>
         <w:tblW w:w="9530" w:type="dxa"/>
@@ -2517,7 +1984,7 @@
                 <w:sz w:val="28"/>
                 <w:szCs w:val="28"/>
               </w:rPr>
-              <w:t>Covers</w:t>
+              <w:t>Mapped to</w:t>
             </w:r>
           </w:p>
         </w:tc>
@@ -2544,34 +2011,17 @@
               <w:jc w:val="center"/>
               <w:rPr>
                 <w:rFonts w:asciiTheme="majorBidi" w:eastAsia="Cambria" w:hAnsiTheme="majorBidi" w:cstheme="majorBidi"/>
-              </w:rPr>
-            </w:pPr>
-          </w:p>
-          <w:p>
-            <w:pPr>
-              <w:widowControl w:val="0"/>
-              <w:spacing w:line="240" w:lineRule="auto"/>
-              <w:jc w:val="center"/>
-              <w:rPr>
-                <w:rFonts w:asciiTheme="majorBidi" w:eastAsia="Cambria" w:hAnsiTheme="majorBidi" w:cstheme="majorBidi"/>
-                <w:sz w:val="24"/>
-                <w:szCs w:val="24"/>
-              </w:rPr>
-            </w:pPr>
-            <w:r>
-              <w:rPr>
-                <w:rFonts w:asciiTheme="majorBidi" w:eastAsia="Cambria" w:hAnsiTheme="majorBidi" w:cstheme="majorBidi"/>
-                <w:sz w:val="24"/>
-                <w:szCs w:val="24"/>
-              </w:rPr>
-              <w:t xml:space="preserve">         </w:t>
-            </w:r>
-            <w:r>
-              <w:rPr>
-                <w:rFonts w:asciiTheme="majorBidi" w:eastAsia="Cambria" w:hAnsiTheme="majorBidi" w:cstheme="majorBidi"/>
-                <w:sz w:val="24"/>
-                <w:szCs w:val="24"/>
-              </w:rPr>
+                <w:sz w:val="24"/>
+                <w:szCs w:val="24"/>
+              </w:rPr>
+            </w:pPr>
+            <w:r>
+              <w:rPr>
+                <w:rFonts w:asciiTheme="majorBidi" w:eastAsia="Cambria" w:hAnsiTheme="majorBidi" w:cstheme="majorBidi"/>
+                <w:sz w:val="24"/>
+                <w:szCs w:val="24"/>
+              </w:rPr>
+              <w:lastRenderedPageBreak/>
               <w:t>PO_SB_CR_WEB</w:t>
             </w:r>
             <w:r>
@@ -2592,16 +2042,6 @@
               </w:rPr>
               <w:t>-V1.0</w:t>
             </w:r>
-          </w:p>
-          <w:p>
-            <w:pPr>
-              <w:widowControl w:val="0"/>
-              <w:spacing w:line="240" w:lineRule="auto"/>
-              <w:jc w:val="center"/>
-              <w:rPr>
-                <w:rFonts w:asciiTheme="majorBidi" w:eastAsia="Cambria" w:hAnsiTheme="majorBidi" w:cstheme="majorBidi"/>
-              </w:rPr>
-            </w:pPr>
           </w:p>
         </w:tc>
         <w:tc>
@@ -2692,36 +2132,6 @@
                 <w:sz w:val="24"/>
                 <w:szCs w:val="24"/>
               </w:rPr>
-              <w:t xml:space="preserve">     </w:t>
-            </w:r>
-          </w:p>
-          <w:p>
-            <w:pPr>
-              <w:widowControl w:val="0"/>
-              <w:spacing w:line="240" w:lineRule="auto"/>
-              <w:jc w:val="center"/>
-              <w:rPr>
-                <w:rFonts w:asciiTheme="majorBidi" w:eastAsia="Cambria" w:hAnsiTheme="majorBidi" w:cstheme="majorBidi"/>
-                <w:b/>
-                <w:sz w:val="28"/>
-                <w:szCs w:val="28"/>
-                <w:shd w:val="clear" w:color="auto" w:fill="95B3D7"/>
-              </w:rPr>
-            </w:pPr>
-            <w:r>
-              <w:rPr>
-                <w:rFonts w:asciiTheme="majorBidi" w:eastAsia="Cambria" w:hAnsiTheme="majorBidi" w:cstheme="majorBidi"/>
-                <w:sz w:val="24"/>
-                <w:szCs w:val="24"/>
-              </w:rPr>
-              <w:t xml:space="preserve">        </w:t>
-            </w:r>
-            <w:r>
-              <w:rPr>
-                <w:rFonts w:asciiTheme="majorBidi" w:eastAsia="Cambria" w:hAnsiTheme="majorBidi" w:cstheme="majorBidi"/>
-                <w:sz w:val="24"/>
-                <w:szCs w:val="24"/>
-              </w:rPr>
               <w:t>PO_SB_CR_WEB</w:t>
             </w:r>
             <w:r>
@@ -2819,14 +2229,6 @@
                 <w:sz w:val="24"/>
                 <w:szCs w:val="24"/>
               </w:rPr>
-              <w:t xml:space="preserve">        </w:t>
-            </w:r>
-            <w:r>
-              <w:rPr>
-                <w:rFonts w:asciiTheme="majorBidi" w:eastAsia="Cambria" w:hAnsiTheme="majorBidi" w:cstheme="majorBidi"/>
-                <w:sz w:val="24"/>
-                <w:szCs w:val="24"/>
-              </w:rPr>
               <w:t>PO_SB_CR_WEB</w:t>
             </w:r>
             <w:r>
@@ -2847,20 +2249,6 @@
               </w:rPr>
               <w:t>-V1.0</w:t>
             </w:r>
-          </w:p>
-          <w:p>
-            <w:pPr>
-              <w:widowControl w:val="0"/>
-              <w:spacing w:line="240" w:lineRule="auto"/>
-              <w:jc w:val="center"/>
-              <w:rPr>
-                <w:rFonts w:asciiTheme="majorBidi" w:eastAsia="Cambria" w:hAnsiTheme="majorBidi" w:cstheme="majorBidi"/>
-                <w:b/>
-                <w:sz w:val="28"/>
-                <w:szCs w:val="28"/>
-                <w:shd w:val="clear" w:color="auto" w:fill="95B3D7"/>
-              </w:rPr>
-            </w:pPr>
           </w:p>
         </w:tc>
         <w:tc>
@@ -2902,19 +2290,6 @@
               <w:t>.</w:t>
             </w:r>
           </w:p>
-          <w:p>
-            <w:pPr>
-              <w:widowControl w:val="0"/>
-              <w:spacing w:before="37" w:line="240" w:lineRule="auto"/>
-              <w:rPr>
-                <w:rFonts w:asciiTheme="majorBidi" w:eastAsia="Cambria" w:hAnsiTheme="majorBidi" w:cstheme="majorBidi"/>
-                <w:b/>
-                <w:sz w:val="28"/>
-                <w:szCs w:val="28"/>
-                <w:shd w:val="clear" w:color="auto" w:fill="95B3D7"/>
-              </w:rPr>
-            </w:pPr>
-          </w:p>
         </w:tc>
       </w:tr>
       <w:tr>
@@ -2933,19 +2308,20 @@
             <w:pPr>
               <w:widowControl w:val="0"/>
               <w:spacing w:line="240" w:lineRule="auto"/>
-              <w:rPr>
-                <w:rFonts w:asciiTheme="majorBidi" w:eastAsia="Cambria" w:hAnsiTheme="majorBidi" w:cstheme="majorBidi"/>
-                <w:sz w:val="24"/>
-                <w:szCs w:val="24"/>
-              </w:rPr>
-            </w:pPr>
-            <w:r>
-              <w:rPr>
-                <w:rFonts w:asciiTheme="majorBidi" w:eastAsia="Cambria" w:hAnsiTheme="majorBidi" w:cstheme="majorBidi"/>
-                <w:sz w:val="24"/>
-                <w:szCs w:val="24"/>
-              </w:rPr>
-              <w:t xml:space="preserve">           PO_SB_CR_WEB</w:t>
+              <w:jc w:val="center"/>
+              <w:rPr>
+                <w:rFonts w:asciiTheme="majorBidi" w:eastAsia="Cambria" w:hAnsiTheme="majorBidi" w:cstheme="majorBidi"/>
+                <w:sz w:val="24"/>
+                <w:szCs w:val="24"/>
+              </w:rPr>
+            </w:pPr>
+            <w:r>
+              <w:rPr>
+                <w:rFonts w:asciiTheme="majorBidi" w:eastAsia="Cambria" w:hAnsiTheme="majorBidi" w:cstheme="majorBidi"/>
+                <w:sz w:val="24"/>
+                <w:szCs w:val="24"/>
+              </w:rPr>
+              <w:t>PO_SB_CR_WEB</w:t>
             </w:r>
             <w:r>
               <w:rPr>
@@ -2973,7 +2349,7 @@
                 <w:sz w:val="24"/>
                 <w:szCs w:val="24"/>
               </w:rPr>
-              <w:t xml:space="preserve">-V1.0 </w:t>
+              <w:t>-V1.0</w:t>
             </w:r>
           </w:p>
           <w:p>
@@ -3064,23 +2440,7 @@
                 <w:sz w:val="24"/>
                 <w:szCs w:val="24"/>
               </w:rPr>
-              <w:t xml:space="preserve">      </w:t>
-            </w:r>
-            <w:r>
-              <w:rPr>
-                <w:rFonts w:asciiTheme="majorBidi" w:eastAsia="Cambria" w:hAnsiTheme="majorBidi" w:cstheme="majorBidi"/>
-                <w:sz w:val="24"/>
-                <w:szCs w:val="24"/>
-              </w:rPr>
-              <w:t xml:space="preserve"> </w:t>
-            </w:r>
-            <w:r>
-              <w:rPr>
-                <w:rFonts w:asciiTheme="majorBidi" w:eastAsia="Cambria" w:hAnsiTheme="majorBidi" w:cstheme="majorBidi"/>
-                <w:sz w:val="24"/>
-                <w:szCs w:val="24"/>
-              </w:rPr>
-              <w:t xml:space="preserve"> PO_SB_CR_WEB</w:t>
+              <w:t>PO_SB_CR_WEB</w:t>
             </w:r>
             <w:r>
               <w:rPr>
@@ -3117,14 +2477,6 @@
                 <w:szCs w:val="24"/>
               </w:rPr>
               <w:t>1</w:t>
-            </w:r>
-            <w:r>
-              <w:rPr>
-                <w:rFonts w:asciiTheme="majorBidi" w:eastAsia="Cambria" w:hAnsiTheme="majorBidi" w:cstheme="majorBidi"/>
-                <w:sz w:val="24"/>
-                <w:szCs w:val="24"/>
-              </w:rPr>
-              <w:t xml:space="preserve"> </w:t>
             </w:r>
           </w:p>
         </w:tc>
@@ -3155,21 +2507,16 @@
                 <w:sz w:val="26"/>
                 <w:szCs w:val="26"/>
               </w:rPr>
-              <w:t>If the user has role 0, he will go to the e-commerce site, if he has role 1, he will go to the admin control panel.</w:t>
-            </w:r>
-          </w:p>
-          <w:p>
-            <w:pPr>
-              <w:widowControl w:val="0"/>
-              <w:spacing w:line="240" w:lineRule="auto"/>
-              <w:rPr>
-                <w:rFonts w:asciiTheme="majorBidi" w:eastAsia="Cambria" w:hAnsiTheme="majorBidi" w:cstheme="majorBidi"/>
-                <w:b/>
-                <w:sz w:val="28"/>
-                <w:szCs w:val="28"/>
-                <w:shd w:val="clear" w:color="auto" w:fill="95B3D7"/>
-              </w:rPr>
-            </w:pPr>
+              <w:t>Dashboard users shall have different roles</w:t>
+            </w:r>
+            <w:r>
+              <w:rPr>
+                <w:rFonts w:asciiTheme="majorBidi" w:hAnsiTheme="majorBidi" w:cstheme="majorBidi"/>
+                <w:sz w:val="26"/>
+                <w:szCs w:val="26"/>
+              </w:rPr>
+              <w:t>.</w:t>
+            </w:r>
           </w:p>
         </w:tc>
       </w:tr>
@@ -3202,14 +2549,6 @@
                 <w:sz w:val="24"/>
                 <w:szCs w:val="24"/>
               </w:rPr>
-              <w:t xml:space="preserve">       </w:t>
-            </w:r>
-            <w:r>
-              <w:rPr>
-                <w:rFonts w:asciiTheme="majorBidi" w:eastAsia="Cambria" w:hAnsiTheme="majorBidi" w:cstheme="majorBidi"/>
-                <w:sz w:val="24"/>
-                <w:szCs w:val="24"/>
-              </w:rPr>
               <w:t>PO_SB_CR_WEB</w:t>
             </w:r>
             <w:r>
@@ -3238,19 +2577,16 @@
                 <w:sz w:val="24"/>
                 <w:szCs w:val="24"/>
               </w:rPr>
-              <w:t xml:space="preserve">-V1.0 </w:t>
-            </w:r>
-          </w:p>
-          <w:p>
-            <w:pPr>
-              <w:widowControl w:val="0"/>
-              <w:spacing w:line="240" w:lineRule="auto"/>
-              <w:rPr>
-                <w:rFonts w:asciiTheme="majorBidi" w:eastAsia="Cambria" w:hAnsiTheme="majorBidi" w:cstheme="majorBidi"/>
-                <w:sz w:val="24"/>
-                <w:szCs w:val="24"/>
-              </w:rPr>
-            </w:pPr>
+              <w:t>-V1.</w:t>
+            </w:r>
+            <w:r>
+              <w:rPr>
+                <w:rFonts w:asciiTheme="majorBidi" w:eastAsia="Cambria" w:hAnsiTheme="majorBidi" w:cstheme="majorBidi"/>
+                <w:sz w:val="24"/>
+                <w:szCs w:val="24"/>
+              </w:rPr>
+              <w:t>0</w:t>
+            </w:r>
           </w:p>
         </w:tc>
         <w:tc>
@@ -3280,26 +2616,12 @@
                 <w:sz w:val="26"/>
                 <w:szCs w:val="26"/>
               </w:rPr>
-              <w:t>On dashboard each admin user shall have an account.</w:t>
-            </w:r>
-          </w:p>
-          <w:p>
-            <w:pPr>
-              <w:widowControl w:val="0"/>
-              <w:spacing w:before="37" w:line="240" w:lineRule="auto"/>
-              <w:rPr>
-                <w:rFonts w:asciiTheme="majorBidi" w:hAnsiTheme="majorBidi" w:cstheme="majorBidi"/>
-                <w:sz w:val="26"/>
-                <w:szCs w:val="26"/>
-              </w:rPr>
-            </w:pPr>
+              <w:t>Dashboard roles shall have different permissions.</w:t>
+            </w:r>
           </w:p>
         </w:tc>
       </w:tr>
       <w:tr>
-        <w:trPr>
-          <w:trHeight w:val="1961"/>
-        </w:trPr>
         <w:tc>
           <w:tcPr>
             <w:tcW w:w="3907" w:type="dxa"/>
@@ -3328,15 +2650,6 @@
                 <w:sz w:val="24"/>
                 <w:szCs w:val="24"/>
               </w:rPr>
-              <w:lastRenderedPageBreak/>
-              <w:t xml:space="preserve">    </w:t>
-            </w:r>
-            <w:r>
-              <w:rPr>
-                <w:rFonts w:asciiTheme="majorBidi" w:eastAsia="Cambria" w:hAnsiTheme="majorBidi" w:cstheme="majorBidi"/>
-                <w:sz w:val="24"/>
-                <w:szCs w:val="24"/>
-              </w:rPr>
               <w:t>PO_SB_CR_WEB</w:t>
             </w:r>
             <w:r>
@@ -3396,35 +2709,8 @@
                 <w:sz w:val="26"/>
                 <w:szCs w:val="26"/>
               </w:rPr>
-              <w:t xml:space="preserve"> </w:t>
-            </w:r>
-            <w:r>
-              <w:rPr>
-                <w:rFonts w:asciiTheme="majorBidi" w:hAnsiTheme="majorBidi" w:cstheme="majorBidi"/>
-                <w:sz w:val="26"/>
-                <w:szCs w:val="26"/>
-              </w:rPr>
-              <w:t xml:space="preserve"> </w:t>
-            </w:r>
-            <w:r>
-              <w:rPr>
-                <w:rFonts w:asciiTheme="majorBidi" w:hAnsiTheme="majorBidi" w:cstheme="majorBidi"/>
-                <w:sz w:val="26"/>
-                <w:szCs w:val="26"/>
-              </w:rPr>
-              <w:t>Dashboard shall contain page to display all users who are using the mobile application and/or the device.</w:t>
-            </w:r>
-          </w:p>
-          <w:p>
-            <w:pPr>
-              <w:widowControl w:val="0"/>
-              <w:spacing w:before="37" w:line="240" w:lineRule="auto"/>
-              <w:rPr>
-                <w:rFonts w:asciiTheme="majorBidi" w:hAnsiTheme="majorBidi" w:cstheme="majorBidi"/>
-                <w:sz w:val="26"/>
-                <w:szCs w:val="26"/>
-              </w:rPr>
-            </w:pPr>
+              <w:t>On dashboard each admin user shall have an account.</w:t>
+            </w:r>
           </w:p>
         </w:tc>
       </w:tr>
@@ -3471,12 +2757,11 @@
             </w:r>
             <w:r>
               <w:rPr>
-                <w:rFonts w:asciiTheme="majorBidi" w:eastAsia="Cambria" w:hAnsiTheme="majorBidi" w:cstheme="majorBidi" w:hint="cs"/>
+                <w:rFonts w:asciiTheme="majorBidi" w:eastAsia="Cambria" w:hAnsiTheme="majorBidi" w:cstheme="majorBidi"/>
                 <w:b/>
                 <w:color w:val="002060"/>
                 <w:sz w:val="24"/>
                 <w:szCs w:val="24"/>
-                <w:rtl/>
               </w:rPr>
               <w:t>8</w:t>
             </w:r>
@@ -3488,18 +2773,6 @@
               </w:rPr>
               <w:t xml:space="preserve">-V1.0 </w:t>
             </w:r>
-          </w:p>
-          <w:p>
-            <w:pPr>
-              <w:widowControl w:val="0"/>
-              <w:spacing w:line="240" w:lineRule="auto"/>
-              <w:jc w:val="center"/>
-              <w:rPr>
-                <w:rFonts w:asciiTheme="majorBidi" w:eastAsia="Cambria" w:hAnsiTheme="majorBidi" w:cstheme="majorBidi"/>
-                <w:sz w:val="24"/>
-                <w:szCs w:val="24"/>
-              </w:rPr>
-            </w:pPr>
           </w:p>
         </w:tc>
         <w:tc>
@@ -3529,19 +2802,8 @@
                 <w:sz w:val="26"/>
                 <w:szCs w:val="26"/>
               </w:rPr>
-              <w:t>Dashboard shall contain page to show all sold devices’ Info.</w:t>
-            </w:r>
-          </w:p>
-          <w:p>
-            <w:pPr>
-              <w:widowControl w:val="0"/>
-              <w:spacing w:before="37" w:line="240" w:lineRule="auto"/>
-              <w:rPr>
-                <w:rFonts w:asciiTheme="majorBidi" w:hAnsiTheme="majorBidi" w:cstheme="majorBidi"/>
-                <w:sz w:val="26"/>
-                <w:szCs w:val="26"/>
-              </w:rPr>
-            </w:pPr>
+              <w:t>Dashboard shall contain page to display all users who are using the mobile application and/or the device.</w:t>
+            </w:r>
           </w:p>
         </w:tc>
       </w:tr>
@@ -3588,12 +2850,11 @@
             </w:r>
             <w:r>
               <w:rPr>
-                <w:rFonts w:asciiTheme="majorBidi" w:eastAsia="Cambria" w:hAnsiTheme="majorBidi" w:cstheme="majorBidi" w:hint="cs"/>
+                <w:rFonts w:asciiTheme="majorBidi" w:eastAsia="Cambria" w:hAnsiTheme="majorBidi" w:cstheme="majorBidi"/>
                 <w:b/>
                 <w:color w:val="002060"/>
                 <w:sz w:val="24"/>
                 <w:szCs w:val="24"/>
-                <w:rtl/>
               </w:rPr>
               <w:t>9</w:t>
             </w:r>
@@ -3634,9 +2895,73 @@
                 <w:sz w:val="26"/>
                 <w:szCs w:val="26"/>
               </w:rPr>
-              <w:t>Dashboard shall contain page to show users’ feedback.</w:t>
-            </w:r>
-          </w:p>
+              <w:t>Dashboard shall contain page to show all sold devices’ Info.</w:t>
+            </w:r>
+          </w:p>
+        </w:tc>
+      </w:tr>
+      <w:tr>
+        <w:tc>
+          <w:tcPr>
+            <w:tcW w:w="3907" w:type="dxa"/>
+            <w:shd w:val="clear" w:color="auto" w:fill="auto"/>
+            <w:tcMar>
+              <w:top w:w="100" w:type="dxa"/>
+              <w:left w:w="100" w:type="dxa"/>
+              <w:bottom w:w="100" w:type="dxa"/>
+              <w:right w:w="100" w:type="dxa"/>
+            </w:tcMar>
+          </w:tcPr>
+          <w:p>
+            <w:pPr>
+              <w:widowControl w:val="0"/>
+              <w:spacing w:line="240" w:lineRule="auto"/>
+              <w:jc w:val="center"/>
+              <w:rPr>
+                <w:rFonts w:asciiTheme="majorBidi" w:eastAsia="Cambria" w:hAnsiTheme="majorBidi" w:cstheme="majorBidi"/>
+                <w:sz w:val="24"/>
+                <w:szCs w:val="24"/>
+              </w:rPr>
+            </w:pPr>
+            <w:r>
+              <w:rPr>
+                <w:rFonts w:asciiTheme="majorBidi" w:eastAsia="Cambria" w:hAnsiTheme="majorBidi" w:cstheme="majorBidi"/>
+                <w:sz w:val="24"/>
+                <w:szCs w:val="24"/>
+              </w:rPr>
+              <w:t>PO_SB_CR_WEB</w:t>
+            </w:r>
+            <w:r>
+              <w:rPr>
+                <w:rFonts w:asciiTheme="majorBidi" w:eastAsia="Cambria" w:hAnsiTheme="majorBidi" w:cstheme="majorBidi"/>
+                <w:b/>
+                <w:color w:val="002060"/>
+                <w:sz w:val="24"/>
+                <w:szCs w:val="24"/>
+              </w:rPr>
+              <w:t>_010</w:t>
+            </w:r>
+            <w:r>
+              <w:rPr>
+                <w:rFonts w:asciiTheme="majorBidi" w:eastAsia="Cambria" w:hAnsiTheme="majorBidi" w:cstheme="majorBidi"/>
+                <w:sz w:val="24"/>
+                <w:szCs w:val="24"/>
+              </w:rPr>
+              <w:t>-V1.0</w:t>
+            </w:r>
+          </w:p>
+        </w:tc>
+        <w:tc>
+          <w:tcPr>
+            <w:tcW w:w="5623" w:type="dxa"/>
+            <w:shd w:val="clear" w:color="auto" w:fill="auto"/>
+            <w:tcMar>
+              <w:top w:w="100" w:type="dxa"/>
+              <w:left w:w="100" w:type="dxa"/>
+              <w:bottom w:w="100" w:type="dxa"/>
+              <w:right w:w="100" w:type="dxa"/>
+            </w:tcMar>
+          </w:tcPr>
           <w:p>
             <w:pPr>
               <w:widowControl w:val="0"/>
@@ -3647,6 +2972,14 @@
                 <w:szCs w:val="26"/>
               </w:rPr>
             </w:pPr>
+            <w:r>
+              <w:rPr>
+                <w:rFonts w:asciiTheme="majorBidi" w:hAnsiTheme="majorBidi" w:cstheme="majorBidi"/>
+                <w:sz w:val="26"/>
+                <w:szCs w:val="26"/>
+              </w:rPr>
+              <w:t>Dashboard shall contain page to show users’ feedback.</w:t>
+            </w:r>
           </w:p>
         </w:tc>
       </w:tr>
@@ -3660,47 +2993,6 @@
           <w:rFonts w:asciiTheme="majorBidi" w:hAnsiTheme="majorBidi" w:cstheme="majorBidi"/>
           <w:sz w:val="24"/>
           <w:szCs w:val="24"/>
-        </w:rPr>
-      </w:pPr>
-      <w:r>
-        <w:rPr>
-          <w:rFonts w:asciiTheme="majorBidi" w:hAnsiTheme="majorBidi" w:cstheme="majorBidi"/>
-          <w:sz w:val="24"/>
-          <w:szCs w:val="24"/>
-        </w:rPr>
-        <w:br w:type="textWrapping" w:clear="all"/>
-      </w:r>
-    </w:p>
-    <w:p>
-      <w:pPr>
-        <w:rPr>
-          <w:rFonts w:asciiTheme="majorBidi" w:hAnsiTheme="majorBidi" w:cstheme="majorBidi"/>
-        </w:rPr>
-      </w:pPr>
-    </w:p>
-    <w:p>
-      <w:pPr>
-        <w:rPr>
-          <w:rFonts w:asciiTheme="majorBidi" w:hAnsiTheme="majorBidi" w:cstheme="majorBidi"/>
-        </w:rPr>
-      </w:pPr>
-    </w:p>
-    <w:p>
-      <w:pPr>
-        <w:widowControl w:val="0"/>
-        <w:spacing w:before="252" w:line="264" w:lineRule="auto"/>
-        <w:ind w:left="6682" w:right="833" w:hanging="5621"/>
-        <w:rPr>
-          <w:rFonts w:asciiTheme="majorBidi" w:eastAsia="Roboto" w:hAnsiTheme="majorBidi" w:cstheme="majorBidi"/>
-          <w:sz w:val="28"/>
-          <w:szCs w:val="28"/>
-        </w:rPr>
-      </w:pPr>
-    </w:p>
-    <w:p>
-      <w:pPr>
-        <w:rPr>
-          <w:rFonts w:asciiTheme="majorBidi" w:hAnsiTheme="majorBidi" w:cstheme="majorBidi"/>
         </w:rPr>
       </w:pPr>
     </w:p>
@@ -3715,8 +3007,8 @@
 </file>
 
 <file path=word/comments.xml><?xml version="1.0" encoding="utf-8"?>
-<w:comments xmlns:wpc="http://schemas.microsoft.com/office/word/2010/wordprocessingCanvas" xmlns:cx="http://schemas.microsoft.com/office/drawing/2014/chartex" xmlns:cx1="http://schemas.microsoft.com/office/drawing/2015/9/8/chartex" xmlns:cx2="http://schemas.microsoft.com/office/drawing/2015/10/21/chartex" xmlns:cx3="http://schemas.microsoft.com/office/drawing/2016/5/9/chartex" xmlns:cx4="http://schemas.microsoft.com/office/drawing/2016/5/10/chartex" xmlns:cx5="http://schemas.microsoft.com/office/drawing/2016/5/11/chartex" xmlns:cx6="http://schemas.microsoft.com/office/drawing/2016/5/12/chartex" xmlns:cx7="http://schemas.microsoft.com/office/drawing/2016/5/13/chartex" xmlns:cx8="http://schemas.microsoft.com/office/drawing/2016/5/14/chartex" xmlns:mc="http://schemas.openxmlformats.org/markup-compatibility/2006" xmlns:aink="http://schemas.microsoft.com/office/drawing/2016/ink" xmlns:am3d="http://schemas.microsoft.com/office/drawing/2017/model3d" xmlns:o="urn:schemas-microsoft-com:office:office" xmlns:oel="http://schemas.microsoft.com/office/2019/extlst" xmlns:r="http://schemas.openxmlformats.org/officeDocument/2006/relationships" xmlns:m="http://schemas.openxmlformats.org/officeDocument/2006/math" xmlns:v="urn:schemas-microsoft-com:vml" xmlns:wp14="http://schemas.microsoft.com/office/word/2010/wordprocessingDrawing" xmlns:wp="http://schemas.openxmlformats.org/drawingml/2006/wordprocessingDrawing" xmlns:w10="urn:schemas-microsoft-com:office:word" xmlns:w="http://schemas.openxmlformats.org/wordprocessingml/2006/main" xmlns:w14="http://schemas.microsoft.com/office/word/2010/wordml" xmlns:w15="http://schemas.microsoft.com/office/word/2012/wordml" xmlns:w16cex="http://schemas.microsoft.com/office/word/2018/wordml/cex" xmlns:w16cid="http://schemas.microsoft.com/office/word/2016/wordml/cid" xmlns:w16="http://schemas.microsoft.com/office/word/2018/wordml" xmlns:w16sdtdh="http://schemas.microsoft.com/office/word/2020/wordml/sdtdatahash" xmlns:w16se="http://schemas.microsoft.com/office/word/2015/wordml/symex" xmlns:wpg="http://schemas.microsoft.com/office/word/2010/wordprocessingGroup" xmlns:wpi="http://schemas.microsoft.com/office/word/2010/wordprocessingInk" xmlns:wne="http://schemas.microsoft.com/office/word/2006/wordml" xmlns:wps="http://schemas.microsoft.com/office/word/2010/wordprocessingShape" mc:Ignorable="w14 w15 w16se w16cid w16 w16cex w16sdtdh wp14">
-  <w:comment w:id="0" w:author="Esraa Abdelnaby" w:date="2022-10-04T19:51:00Z" w:initials="">
+<w:comments xmlns:wpc="http://schemas.microsoft.com/office/word/2010/wordprocessingCanvas" xmlns:mc="http://schemas.openxmlformats.org/markup-compatibility/2006" xmlns:o="urn:schemas-microsoft-com:office:office" xmlns:r="http://schemas.openxmlformats.org/officeDocument/2006/relationships" xmlns:m="http://schemas.openxmlformats.org/officeDocument/2006/math" xmlns:v="urn:schemas-microsoft-com:vml" xmlns:wp14="http://schemas.microsoft.com/office/word/2010/wordprocessingDrawing" xmlns:wp="http://schemas.openxmlformats.org/drawingml/2006/wordprocessingDrawing" xmlns:w10="urn:schemas-microsoft-com:office:word" xmlns:w="http://schemas.openxmlformats.org/wordprocessingml/2006/main" xmlns:w14="http://schemas.microsoft.com/office/word/2010/wordml" xmlns:w15="http://schemas.microsoft.com/office/word/2012/wordml" xmlns:wpg="http://schemas.microsoft.com/office/word/2010/wordprocessingGroup" xmlns:wpi="http://schemas.microsoft.com/office/word/2010/wordprocessingInk" xmlns:wne="http://schemas.microsoft.com/office/word/2006/wordml" xmlns:wps="http://schemas.microsoft.com/office/word/2010/wordprocessingShape" mc:Ignorable="w14 w15 wp14">
+  <w:comment w:id="1" w:author="Esraa Abdelnaby" w:date="2022-10-04T19:51:00Z" w:initials="">
     <w:p>
       <w:pPr>
         <w:widowControl w:val="0"/>
@@ -3740,7 +3032,7 @@
       </w:r>
     </w:p>
   </w:comment>
-  <w:comment w:id="1" w:author="Ahmed Mohamad" w:date="2022-10-06T13:41:00Z" w:initials="">
+  <w:comment w:id="2" w:author="Ahmed Mohamad" w:date="2022-10-06T13:41:00Z" w:initials="">
     <w:p>
       <w:pPr>
         <w:widowControl w:val="0"/>
@@ -3788,7 +3080,7 @@
       </w:r>
     </w:p>
   </w:comment>
-  <w:comment w:id="2" w:author="Ahmed Mohamad" w:date="2022-10-06T13:41:00Z" w:initials="">
+  <w:comment w:id="4" w:author="Ahmed Mohamad" w:date="2022-10-06T13:41:00Z" w:initials="">
     <w:p>
       <w:pPr>
         <w:widowControl w:val="0"/>
@@ -3816,7 +3108,7 @@
 </file>
 
 <file path=word/commentsExtended.xml><?xml version="1.0" encoding="utf-8"?>
-<w15:commentsEx xmlns:wpc="http://schemas.microsoft.com/office/word/2010/wordprocessingCanvas" xmlns:cx="http://schemas.microsoft.com/office/drawing/2014/chartex" xmlns:cx1="http://schemas.microsoft.com/office/drawing/2015/9/8/chartex" xmlns:cx2="http://schemas.microsoft.com/office/drawing/2015/10/21/chartex" xmlns:cx3="http://schemas.microsoft.com/office/drawing/2016/5/9/chartex" xmlns:cx4="http://schemas.microsoft.com/office/drawing/2016/5/10/chartex" xmlns:cx5="http://schemas.microsoft.com/office/drawing/2016/5/11/chartex" xmlns:cx6="http://schemas.microsoft.com/office/drawing/2016/5/12/chartex" xmlns:cx7="http://schemas.microsoft.com/office/drawing/2016/5/13/chartex" xmlns:cx8="http://schemas.microsoft.com/office/drawing/2016/5/14/chartex" xmlns:mc="http://schemas.openxmlformats.org/markup-compatibility/2006" xmlns:aink="http://schemas.microsoft.com/office/drawing/2016/ink" xmlns:am3d="http://schemas.microsoft.com/office/drawing/2017/model3d" xmlns:o="urn:schemas-microsoft-com:office:office" xmlns:oel="http://schemas.microsoft.com/office/2019/extlst" xmlns:r="http://schemas.openxmlformats.org/officeDocument/2006/relationships" xmlns:m="http://schemas.openxmlformats.org/officeDocument/2006/math" xmlns:v="urn:schemas-microsoft-com:vml" xmlns:wp14="http://schemas.microsoft.com/office/word/2010/wordprocessingDrawing" xmlns:wp="http://schemas.openxmlformats.org/drawingml/2006/wordprocessingDrawing" xmlns:w10="urn:schemas-microsoft-com:office:word" xmlns:w="http://schemas.openxmlformats.org/wordprocessingml/2006/main" xmlns:w14="http://schemas.microsoft.com/office/word/2010/wordml" xmlns:w15="http://schemas.microsoft.com/office/word/2012/wordml" xmlns:w16cex="http://schemas.microsoft.com/office/word/2018/wordml/cex" xmlns:w16cid="http://schemas.microsoft.com/office/word/2016/wordml/cid" xmlns:w16="http://schemas.microsoft.com/office/word/2018/wordml" xmlns:w16sdtdh="http://schemas.microsoft.com/office/word/2020/wordml/sdtdatahash" xmlns:w16se="http://schemas.microsoft.com/office/word/2015/wordml/symex" xmlns:wpg="http://schemas.microsoft.com/office/word/2010/wordprocessingGroup" xmlns:wpi="http://schemas.microsoft.com/office/word/2010/wordprocessingInk" xmlns:wne="http://schemas.microsoft.com/office/word/2006/wordml" xmlns:wps="http://schemas.microsoft.com/office/word/2010/wordprocessingShape" mc:Ignorable="w14 w15 w16se w16cid w16 w16cex w16sdtdh wp14">
+<w15:commentsEx xmlns:wpc="http://schemas.microsoft.com/office/word/2010/wordprocessingCanvas" xmlns:mc="http://schemas.openxmlformats.org/markup-compatibility/2006" xmlns:o="urn:schemas-microsoft-com:office:office" xmlns:r="http://schemas.openxmlformats.org/officeDocument/2006/relationships" xmlns:m="http://schemas.openxmlformats.org/officeDocument/2006/math" xmlns:v="urn:schemas-microsoft-com:vml" xmlns:wp14="http://schemas.microsoft.com/office/word/2010/wordprocessingDrawing" xmlns:wp="http://schemas.openxmlformats.org/drawingml/2006/wordprocessingDrawing" xmlns:w10="urn:schemas-microsoft-com:office:word" xmlns:w="http://schemas.openxmlformats.org/wordprocessingml/2006/main" xmlns:w14="http://schemas.microsoft.com/office/word/2010/wordml" xmlns:w15="http://schemas.microsoft.com/office/word/2012/wordml" xmlns:wpg="http://schemas.microsoft.com/office/word/2010/wordprocessingGroup" xmlns:wpi="http://schemas.microsoft.com/office/word/2010/wordprocessingInk" xmlns:wne="http://schemas.microsoft.com/office/word/2006/wordml" xmlns:wps="http://schemas.microsoft.com/office/word/2010/wordprocessingShape" mc:Ignorable="w14 w15 wp14">
   <w15:commentEx w15:paraId="08FE1530" w15:done="1"/>
   <w15:commentEx w15:paraId="167F785B" w15:done="1"/>
   <w15:commentEx w15:paraId="3338EB17" w15:done="1"/>
@@ -3834,7 +3126,7 @@
 </file>
 
 <file path=word/numbering.xml><?xml version="1.0" encoding="utf-8"?>
-<w:numbering xmlns:wpc="http://schemas.microsoft.com/office/word/2010/wordprocessingCanvas" xmlns:cx="http://schemas.microsoft.com/office/drawing/2014/chartex" xmlns:cx1="http://schemas.microsoft.com/office/drawing/2015/9/8/chartex" xmlns:cx2="http://schemas.microsoft.com/office/drawing/2015/10/21/chartex" xmlns:cx3="http://schemas.microsoft.com/office/drawing/2016/5/9/chartex" xmlns:cx4="http://schemas.microsoft.com/office/drawing/2016/5/10/chartex" xmlns:cx5="http://schemas.microsoft.com/office/drawing/2016/5/11/chartex" xmlns:cx6="http://schemas.microsoft.com/office/drawing/2016/5/12/chartex" xmlns:cx7="http://schemas.microsoft.com/office/drawing/2016/5/13/chartex" xmlns:cx8="http://schemas.microsoft.com/office/drawing/2016/5/14/chartex" xmlns:mc="http://schemas.openxmlformats.org/markup-compatibility/2006" xmlns:aink="http://schemas.microsoft.com/office/drawing/2016/ink" xmlns:am3d="http://schemas.microsoft.com/office/drawing/2017/model3d" xmlns:o="urn:schemas-microsoft-com:office:office" xmlns:oel="http://schemas.microsoft.com/office/2019/extlst" xmlns:r="http://schemas.openxmlformats.org/officeDocument/2006/relationships" xmlns:m="http://schemas.openxmlformats.org/officeDocument/2006/math" xmlns:v="urn:schemas-microsoft-com:vml" xmlns:wp14="http://schemas.microsoft.com/office/word/2010/wordprocessingDrawing" xmlns:wp="http://schemas.openxmlformats.org/drawingml/2006/wordprocessingDrawing" xmlns:w10="urn:schemas-microsoft-com:office:word" xmlns:w="http://schemas.openxmlformats.org/wordprocessingml/2006/main" xmlns:w14="http://schemas.microsoft.com/office/word/2010/wordml" xmlns:w15="http://schemas.microsoft.com/office/word/2012/wordml" xmlns:w16cex="http://schemas.microsoft.com/office/word/2018/wordml/cex" xmlns:w16cid="http://schemas.microsoft.com/office/word/2016/wordml/cid" xmlns:w16="http://schemas.microsoft.com/office/word/2018/wordml" xmlns:w16sdtdh="http://schemas.microsoft.com/office/word/2020/wordml/sdtdatahash" xmlns:w16se="http://schemas.microsoft.com/office/word/2015/wordml/symex" xmlns:wpg="http://schemas.microsoft.com/office/word/2010/wordprocessingGroup" xmlns:wpi="http://schemas.microsoft.com/office/word/2010/wordprocessingInk" xmlns:wne="http://schemas.microsoft.com/office/word/2006/wordml" xmlns:wps="http://schemas.microsoft.com/office/word/2010/wordprocessingShape" mc:Ignorable="w14 w15 w16se w16cid w16 w16cex w16sdtdh wp14">
+<w:numbering xmlns:wpc="http://schemas.microsoft.com/office/word/2010/wordprocessingCanvas" xmlns:mc="http://schemas.openxmlformats.org/markup-compatibility/2006" xmlns:o="urn:schemas-microsoft-com:office:office" xmlns:r="http://schemas.openxmlformats.org/officeDocument/2006/relationships" xmlns:m="http://schemas.openxmlformats.org/officeDocument/2006/math" xmlns:v="urn:schemas-microsoft-com:vml" xmlns:wp14="http://schemas.microsoft.com/office/word/2010/wordprocessingDrawing" xmlns:wp="http://schemas.openxmlformats.org/drawingml/2006/wordprocessingDrawing" xmlns:w10="urn:schemas-microsoft-com:office:word" xmlns:w="http://schemas.openxmlformats.org/wordprocessingml/2006/main" xmlns:w14="http://schemas.microsoft.com/office/word/2010/wordml" xmlns:w15="http://schemas.microsoft.com/office/word/2012/wordml" xmlns:wpg="http://schemas.microsoft.com/office/word/2010/wordprocessingGroup" xmlns:wpi="http://schemas.microsoft.com/office/word/2010/wordprocessingInk" xmlns:wne="http://schemas.microsoft.com/office/word/2006/wordml" xmlns:wps="http://schemas.microsoft.com/office/word/2010/wordprocessingShape" mc:Ignorable="w14 w15 wp14">
   <w:abstractNum w:abstractNumId="0" w15:restartNumberingAfterBreak="0">
     <w:nsid w:val="0CD75683"/>
     <w:multiLevelType w:val="hybridMultilevel"/>
@@ -4062,6 +3354,119 @@
     </w:lvl>
   </w:abstractNum>
   <w:abstractNum w:abstractNumId="2" w15:restartNumberingAfterBreak="0">
+    <w:nsid w:val="3A755E21"/>
+    <w:multiLevelType w:val="hybridMultilevel"/>
+    <w:tmpl w:val="EA009698"/>
+    <w:lvl w:ilvl="0" w:tplc="04090001">
+      <w:start w:val="1"/>
+      <w:numFmt w:val="bullet"/>
+      <w:lvlText w:val=""/>
+      <w:lvlJc w:val="left"/>
+      <w:pPr>
+        <w:ind w:left="720" w:hanging="360"/>
+      </w:pPr>
+      <w:rPr>
+        <w:rFonts w:ascii="Symbol" w:hAnsi="Symbol" w:hint="default"/>
+      </w:rPr>
+    </w:lvl>
+    <w:lvl w:ilvl="1" w:tplc="04090003" w:tentative="1">
+      <w:start w:val="1"/>
+      <w:numFmt w:val="bullet"/>
+      <w:lvlText w:val="o"/>
+      <w:lvlJc w:val="left"/>
+      <w:pPr>
+        <w:ind w:left="1440" w:hanging="360"/>
+      </w:pPr>
+      <w:rPr>
+        <w:rFonts w:ascii="Courier New" w:hAnsi="Courier New" w:cs="Courier New" w:hint="default"/>
+      </w:rPr>
+    </w:lvl>
+    <w:lvl w:ilvl="2" w:tplc="04090005" w:tentative="1">
+      <w:start w:val="1"/>
+      <w:numFmt w:val="bullet"/>
+      <w:lvlText w:val=""/>
+      <w:lvlJc w:val="left"/>
+      <w:pPr>
+        <w:ind w:left="2160" w:hanging="360"/>
+      </w:pPr>
+      <w:rPr>
+        <w:rFonts w:ascii="Wingdings" w:hAnsi="Wingdings" w:hint="default"/>
+      </w:rPr>
+    </w:lvl>
+    <w:lvl w:ilvl="3" w:tplc="04090001" w:tentative="1">
+      <w:start w:val="1"/>
+      <w:numFmt w:val="bullet"/>
+      <w:lvlText w:val=""/>
+      <w:lvlJc w:val="left"/>
+      <w:pPr>
+        <w:ind w:left="2880" w:hanging="360"/>
+      </w:pPr>
+      <w:rPr>
+        <w:rFonts w:ascii="Symbol" w:hAnsi="Symbol" w:hint="default"/>
+      </w:rPr>
+    </w:lvl>
+    <w:lvl w:ilvl="4" w:tplc="04090003" w:tentative="1">
+      <w:start w:val="1"/>
+      <w:numFmt w:val="bullet"/>
+      <w:lvlText w:val="o"/>
+      <w:lvlJc w:val="left"/>
+      <w:pPr>
+        <w:ind w:left="3600" w:hanging="360"/>
+      </w:pPr>
+      <w:rPr>
+        <w:rFonts w:ascii="Courier New" w:hAnsi="Courier New" w:cs="Courier New" w:hint="default"/>
+      </w:rPr>
+    </w:lvl>
+    <w:lvl w:ilvl="5" w:tplc="04090005" w:tentative="1">
+      <w:start w:val="1"/>
+      <w:numFmt w:val="bullet"/>
+      <w:lvlText w:val=""/>
+      <w:lvlJc w:val="left"/>
+      <w:pPr>
+        <w:ind w:left="4320" w:hanging="360"/>
+      </w:pPr>
+      <w:rPr>
+        <w:rFonts w:ascii="Wingdings" w:hAnsi="Wingdings" w:hint="default"/>
+      </w:rPr>
+    </w:lvl>
+    <w:lvl w:ilvl="6" w:tplc="04090001" w:tentative="1">
+      <w:start w:val="1"/>
+      <w:numFmt w:val="bullet"/>
+      <w:lvlText w:val=""/>
+      <w:lvlJc w:val="left"/>
+      <w:pPr>
+        <w:ind w:left="5040" w:hanging="360"/>
+      </w:pPr>
+      <w:rPr>
+        <w:rFonts w:ascii="Symbol" w:hAnsi="Symbol" w:hint="default"/>
+      </w:rPr>
+    </w:lvl>
+    <w:lvl w:ilvl="7" w:tplc="04090003" w:tentative="1">
+      <w:start w:val="1"/>
+      <w:numFmt w:val="bullet"/>
+      <w:lvlText w:val="o"/>
+      <w:lvlJc w:val="left"/>
+      <w:pPr>
+        <w:ind w:left="5760" w:hanging="360"/>
+      </w:pPr>
+      <w:rPr>
+        <w:rFonts w:ascii="Courier New" w:hAnsi="Courier New" w:cs="Courier New" w:hint="default"/>
+      </w:rPr>
+    </w:lvl>
+    <w:lvl w:ilvl="8" w:tplc="04090005" w:tentative="1">
+      <w:start w:val="1"/>
+      <w:numFmt w:val="bullet"/>
+      <w:lvlText w:val=""/>
+      <w:lvlJc w:val="left"/>
+      <w:pPr>
+        <w:ind w:left="6480" w:hanging="360"/>
+      </w:pPr>
+      <w:rPr>
+        <w:rFonts w:ascii="Wingdings" w:hAnsi="Wingdings" w:hint="default"/>
+      </w:rPr>
+    </w:lvl>
+  </w:abstractNum>
+  <w:abstractNum w:abstractNumId="3" w15:restartNumberingAfterBreak="0">
     <w:nsid w:val="3C60008A"/>
     <w:multiLevelType w:val="hybridMultilevel"/>
     <w:tmpl w:val="D3260A06"/>
@@ -4174,7 +3579,7 @@
       </w:rPr>
     </w:lvl>
   </w:abstractNum>
-  <w:abstractNum w:abstractNumId="3" w15:restartNumberingAfterBreak="0">
+  <w:abstractNum w:abstractNumId="4" w15:restartNumberingAfterBreak="0">
     <w:nsid w:val="4D11448E"/>
     <w:multiLevelType w:val="hybridMultilevel"/>
     <w:tmpl w:val="85602D10"/>
@@ -4287,23 +3692,142 @@
       </w:rPr>
     </w:lvl>
   </w:abstractNum>
-  <w:num w:numId="1" w16cid:durableId="315576896">
+  <w:abstractNum w:abstractNumId="5" w15:restartNumberingAfterBreak="0">
+    <w:nsid w:val="5A0E1046"/>
+    <w:multiLevelType w:val="hybridMultilevel"/>
+    <w:tmpl w:val="259C5630"/>
+    <w:lvl w:ilvl="0" w:tplc="04090001">
+      <w:start w:val="1"/>
+      <w:numFmt w:val="bullet"/>
+      <w:lvlText w:val=""/>
+      <w:lvlJc w:val="left"/>
+      <w:pPr>
+        <w:ind w:left="720" w:hanging="360"/>
+      </w:pPr>
+      <w:rPr>
+        <w:rFonts w:ascii="Symbol" w:hAnsi="Symbol" w:hint="default"/>
+      </w:rPr>
+    </w:lvl>
+    <w:lvl w:ilvl="1" w:tplc="04090003" w:tentative="1">
+      <w:start w:val="1"/>
+      <w:numFmt w:val="bullet"/>
+      <w:lvlText w:val="o"/>
+      <w:lvlJc w:val="left"/>
+      <w:pPr>
+        <w:ind w:left="1440" w:hanging="360"/>
+      </w:pPr>
+      <w:rPr>
+        <w:rFonts w:ascii="Courier New" w:hAnsi="Courier New" w:cs="Courier New" w:hint="default"/>
+      </w:rPr>
+    </w:lvl>
+    <w:lvl w:ilvl="2" w:tplc="04090005" w:tentative="1">
+      <w:start w:val="1"/>
+      <w:numFmt w:val="bullet"/>
+      <w:lvlText w:val=""/>
+      <w:lvlJc w:val="left"/>
+      <w:pPr>
+        <w:ind w:left="2160" w:hanging="360"/>
+      </w:pPr>
+      <w:rPr>
+        <w:rFonts w:ascii="Wingdings" w:hAnsi="Wingdings" w:hint="default"/>
+      </w:rPr>
+    </w:lvl>
+    <w:lvl w:ilvl="3" w:tplc="04090001" w:tentative="1">
+      <w:start w:val="1"/>
+      <w:numFmt w:val="bullet"/>
+      <w:lvlText w:val=""/>
+      <w:lvlJc w:val="left"/>
+      <w:pPr>
+        <w:ind w:left="2880" w:hanging="360"/>
+      </w:pPr>
+      <w:rPr>
+        <w:rFonts w:ascii="Symbol" w:hAnsi="Symbol" w:hint="default"/>
+      </w:rPr>
+    </w:lvl>
+    <w:lvl w:ilvl="4" w:tplc="04090003" w:tentative="1">
+      <w:start w:val="1"/>
+      <w:numFmt w:val="bullet"/>
+      <w:lvlText w:val="o"/>
+      <w:lvlJc w:val="left"/>
+      <w:pPr>
+        <w:ind w:left="3600" w:hanging="360"/>
+      </w:pPr>
+      <w:rPr>
+        <w:rFonts w:ascii="Courier New" w:hAnsi="Courier New" w:cs="Courier New" w:hint="default"/>
+      </w:rPr>
+    </w:lvl>
+    <w:lvl w:ilvl="5" w:tplc="04090005" w:tentative="1">
+      <w:start w:val="1"/>
+      <w:numFmt w:val="bullet"/>
+      <w:lvlText w:val=""/>
+      <w:lvlJc w:val="left"/>
+      <w:pPr>
+        <w:ind w:left="4320" w:hanging="360"/>
+      </w:pPr>
+      <w:rPr>
+        <w:rFonts w:ascii="Wingdings" w:hAnsi="Wingdings" w:hint="default"/>
+      </w:rPr>
+    </w:lvl>
+    <w:lvl w:ilvl="6" w:tplc="04090001" w:tentative="1">
+      <w:start w:val="1"/>
+      <w:numFmt w:val="bullet"/>
+      <w:lvlText w:val=""/>
+      <w:lvlJc w:val="left"/>
+      <w:pPr>
+        <w:ind w:left="5040" w:hanging="360"/>
+      </w:pPr>
+      <w:rPr>
+        <w:rFonts w:ascii="Symbol" w:hAnsi="Symbol" w:hint="default"/>
+      </w:rPr>
+    </w:lvl>
+    <w:lvl w:ilvl="7" w:tplc="04090003" w:tentative="1">
+      <w:start w:val="1"/>
+      <w:numFmt w:val="bullet"/>
+      <w:lvlText w:val="o"/>
+      <w:lvlJc w:val="left"/>
+      <w:pPr>
+        <w:ind w:left="5760" w:hanging="360"/>
+      </w:pPr>
+      <w:rPr>
+        <w:rFonts w:ascii="Courier New" w:hAnsi="Courier New" w:cs="Courier New" w:hint="default"/>
+      </w:rPr>
+    </w:lvl>
+    <w:lvl w:ilvl="8" w:tplc="04090005" w:tentative="1">
+      <w:start w:val="1"/>
+      <w:numFmt w:val="bullet"/>
+      <w:lvlText w:val=""/>
+      <w:lvlJc w:val="left"/>
+      <w:pPr>
+        <w:ind w:left="6480" w:hanging="360"/>
+      </w:pPr>
+      <w:rPr>
+        <w:rFonts w:ascii="Wingdings" w:hAnsi="Wingdings" w:hint="default"/>
+      </w:rPr>
+    </w:lvl>
+  </w:abstractNum>
+  <w:num w:numId="1">
     <w:abstractNumId w:val="1"/>
   </w:num>
-  <w:num w:numId="2" w16cid:durableId="773012232">
-    <w:abstractNumId w:val="2"/>
-  </w:num>
-  <w:num w:numId="3" w16cid:durableId="518815030">
+  <w:num w:numId="2">
     <w:abstractNumId w:val="3"/>
   </w:num>
-  <w:num w:numId="4" w16cid:durableId="447889952">
+  <w:num w:numId="3">
+    <w:abstractNumId w:val="4"/>
+  </w:num>
+  <w:num w:numId="4">
     <w:abstractNumId w:val="0"/>
+  </w:num>
+  <w:num w:numId="5">
+    <w:abstractNumId w:val="5"/>
+  </w:num>
+  <w:num w:numId="6">
+    <w:abstractNumId w:val="2"/>
   </w:num>
 </w:numbering>
 </file>
 
 <file path=word/people.xml><?xml version="1.0" encoding="utf-8"?>
-<w15:people xmlns:wpc="http://schemas.microsoft.com/office/word/2010/wordprocessingCanvas" xmlns:cx="http://schemas.microsoft.com/office/drawing/2014/chartex" xmlns:cx1="http://schemas.microsoft.com/office/drawing/2015/9/8/chartex" xmlns:cx2="http://schemas.microsoft.com/office/drawing/2015/10/21/chartex" xmlns:cx3="http://schemas.microsoft.com/office/drawing/2016/5/9/chartex" xmlns:cx4="http://schemas.microsoft.com/office/drawing/2016/5/10/chartex" xmlns:cx5="http://schemas.microsoft.com/office/drawing/2016/5/11/chartex" xmlns:cx6="http://schemas.microsoft.com/office/drawing/2016/5/12/chartex" xmlns:cx7="http://schemas.microsoft.com/office/drawing/2016/5/13/chartex" xmlns:cx8="http://schemas.microsoft.com/office/drawing/2016/5/14/chartex" xmlns:mc="http://schemas.openxmlformats.org/markup-compatibility/2006" xmlns:aink="http://schemas.microsoft.com/office/drawing/2016/ink" xmlns:am3d="http://schemas.microsoft.com/office/drawing/2017/model3d" xmlns:o="urn:schemas-microsoft-com:office:office" xmlns:oel="http://schemas.microsoft.com/office/2019/extlst" xmlns:r="http://schemas.openxmlformats.org/officeDocument/2006/relationships" xmlns:m="http://schemas.openxmlformats.org/officeDocument/2006/math" xmlns:v="urn:schemas-microsoft-com:vml" xmlns:wp14="http://schemas.microsoft.com/office/word/2010/wordprocessingDrawing" xmlns:wp="http://schemas.openxmlformats.org/drawingml/2006/wordprocessingDrawing" xmlns:w10="urn:schemas-microsoft-com:office:word" xmlns:w="http://schemas.openxmlformats.org/wordprocessingml/2006/main" xmlns:w14="http://schemas.microsoft.com/office/word/2010/wordml" xmlns:w15="http://schemas.microsoft.com/office/word/2012/wordml" xmlns:w16cex="http://schemas.microsoft.com/office/word/2018/wordml/cex" xmlns:w16cid="http://schemas.microsoft.com/office/word/2016/wordml/cid" xmlns:w16="http://schemas.microsoft.com/office/word/2018/wordml" xmlns:w16sdtdh="http://schemas.microsoft.com/office/word/2020/wordml/sdtdatahash" xmlns:w16se="http://schemas.microsoft.com/office/word/2015/wordml/symex" xmlns:wpg="http://schemas.microsoft.com/office/word/2010/wordprocessingGroup" xmlns:wpi="http://schemas.microsoft.com/office/word/2010/wordprocessingInk" xmlns:wne="http://schemas.microsoft.com/office/word/2006/wordml" xmlns:wps="http://schemas.microsoft.com/office/word/2010/wordprocessingShape" mc:Ignorable="w14 w15 w16se w16cid w16 w16cex w16sdtdh wp14">
+<w15:people xmlns:wpc="http://schemas.microsoft.com/office/word/2010/wordprocessingCanvas" xmlns:mc="http://schemas.openxmlformats.org/markup-compatibility/2006" xmlns:o="urn:schemas-microsoft-com:office:office" xmlns:r="http://schemas.openxmlformats.org/officeDocument/2006/relationships" xmlns:m="http://schemas.openxmlformats.org/officeDocument/2006/math" xmlns:v="urn:schemas-microsoft-com:vml" xmlns:wp14="http://schemas.microsoft.com/office/word/2010/wordprocessingDrawing" xmlns:wp="http://schemas.openxmlformats.org/drawingml/2006/wordprocessingDrawing" xmlns:w10="urn:schemas-microsoft-com:office:word" xmlns:w="http://schemas.openxmlformats.org/wordprocessingml/2006/main" xmlns:w14="http://schemas.microsoft.com/office/word/2010/wordml" xmlns:w15="http://schemas.microsoft.com/office/word/2012/wordml" xmlns:wpg="http://schemas.microsoft.com/office/word/2010/wordprocessingGroup" xmlns:wpi="http://schemas.microsoft.com/office/word/2010/wordprocessingInk" xmlns:wne="http://schemas.microsoft.com/office/word/2006/wordml" xmlns:wps="http://schemas.microsoft.com/office/word/2010/wordprocessingShape" mc:Ignorable="w14 w15 wp14">
   <w15:person w15:author="Esraa Abdelnaby">
     <w15:presenceInfo w15:providerId="None" w15:userId="Esraa Abdelnaby"/>
   </w15:person>
@@ -4311,7 +3835,7 @@
 </file>
 
 <file path=word/styles.xml><?xml version="1.0" encoding="utf-8"?>
-<w:styles xmlns:mc="http://schemas.openxmlformats.org/markup-compatibility/2006" xmlns:r="http://schemas.openxmlformats.org/officeDocument/2006/relationships" xmlns:w="http://schemas.openxmlformats.org/wordprocessingml/2006/main" xmlns:w14="http://schemas.microsoft.com/office/word/2010/wordml" xmlns:w15="http://schemas.microsoft.com/office/word/2012/wordml" xmlns:w16cex="http://schemas.microsoft.com/office/word/2018/wordml/cex" xmlns:w16cid="http://schemas.microsoft.com/office/word/2016/wordml/cid" xmlns:w16="http://schemas.microsoft.com/office/word/2018/wordml" xmlns:w16sdtdh="http://schemas.microsoft.com/office/word/2020/wordml/sdtdatahash" xmlns:w16se="http://schemas.microsoft.com/office/word/2015/wordml/symex" mc:Ignorable="w14 w15 w16se w16cid w16 w16cex w16sdtdh">
+<w:styles xmlns:mc="http://schemas.openxmlformats.org/markup-compatibility/2006" xmlns:r="http://schemas.openxmlformats.org/officeDocument/2006/relationships" xmlns:w="http://schemas.openxmlformats.org/wordprocessingml/2006/main" xmlns:w14="http://schemas.microsoft.com/office/word/2010/wordml" xmlns:w15="http://schemas.microsoft.com/office/word/2012/wordml" mc:Ignorable="w14 w15">
   <w:docDefaults>
     <w:rPrDefault>
       <w:rPr>
@@ -4327,7 +3851,7 @@
       </w:pPr>
     </w:pPrDefault>
   </w:docDefaults>
-  <w:latentStyles w:defLockedState="0" w:defUIPriority="99" w:defSemiHidden="0" w:defUnhideWhenUsed="0" w:defQFormat="0" w:count="376">
+  <w:latentStyles w:defLockedState="0" w:defUIPriority="99" w:defSemiHidden="0" w:defUnhideWhenUsed="0" w:defQFormat="0" w:count="371">
     <w:lsdException w:name="Normal" w:uiPriority="0" w:qFormat="1"/>
     <w:lsdException w:name="heading 1" w:uiPriority="9" w:qFormat="1"/>
     <w:lsdException w:name="heading 2" w:semiHidden="1" w:uiPriority="9" w:unhideWhenUsed="1" w:qFormat="1"/>
@@ -4433,6 +3957,7 @@
     <w:lsdException w:name="HTML Sample" w:semiHidden="1" w:unhideWhenUsed="1"/>
     <w:lsdException w:name="HTML Typewriter" w:semiHidden="1" w:unhideWhenUsed="1"/>
     <w:lsdException w:name="HTML Variable" w:semiHidden="1" w:unhideWhenUsed="1"/>
+    <w:lsdException w:name="Normal Table" w:semiHidden="1" w:unhideWhenUsed="1"/>
     <w:lsdException w:name="annotation subject" w:semiHidden="1" w:unhideWhenUsed="1"/>
     <w:lsdException w:name="No List" w:semiHidden="1" w:unhideWhenUsed="1"/>
     <w:lsdException w:name="Outline List 1" w:semiHidden="1" w:unhideWhenUsed="1"/>
@@ -4475,8 +4000,11 @@
     <w:lsdException w:name="Table Contemporary" w:semiHidden="1" w:unhideWhenUsed="1"/>
     <w:lsdException w:name="Table Elegant" w:semiHidden="1" w:unhideWhenUsed="1"/>
     <w:lsdException w:name="Table Professional" w:semiHidden="1" w:unhideWhenUsed="1"/>
+    <w:lsdException w:name="Table Subtle 1" w:semiHidden="1" w:unhideWhenUsed="1"/>
     <w:lsdException w:name="Table Subtle 2" w:semiHidden="1" w:unhideWhenUsed="1"/>
     <w:lsdException w:name="Table Web 1" w:semiHidden="1" w:unhideWhenUsed="1"/>
+    <w:lsdException w:name="Table Web 2" w:semiHidden="1" w:unhideWhenUsed="1"/>
+    <w:lsdException w:name="Table Web 3" w:semiHidden="1" w:unhideWhenUsed="1"/>
     <w:lsdException w:name="Balloon Text" w:semiHidden="1" w:unhideWhenUsed="1"/>
     <w:lsdException w:name="Table Grid" w:uiPriority="39"/>
     <w:lsdException w:name="Table Theme" w:semiHidden="1" w:unhideWhenUsed="1"/>
@@ -4695,21 +4223,16 @@
     <w:lsdException w:name="List Table 5 Dark Accent 6" w:uiPriority="50"/>
     <w:lsdException w:name="List Table 6 Colorful Accent 6" w:uiPriority="51"/>
     <w:lsdException w:name="List Table 7 Colorful Accent 6" w:uiPriority="52"/>
-    <w:lsdException w:name="Mention" w:semiHidden="1" w:unhideWhenUsed="1"/>
-    <w:lsdException w:name="Smart Hyperlink" w:semiHidden="1" w:unhideWhenUsed="1"/>
-    <w:lsdException w:name="Hashtag" w:semiHidden="1" w:unhideWhenUsed="1"/>
-    <w:lsdException w:name="Unresolved Mention" w:semiHidden="1" w:unhideWhenUsed="1"/>
-    <w:lsdException w:name="Smart Link" w:semiHidden="1" w:unhideWhenUsed="1"/>
   </w:latentStyles>
-  <w:style w:type="paragraph" w:default="1" w:styleId="a">
+  <w:style w:type="paragraph" w:default="1" w:styleId="Normal">
     <w:name w:val="Normal"/>
     <w:qFormat/>
     <w:rsid w:val="00A915FB"/>
   </w:style>
-  <w:style w:type="paragraph" w:styleId="1">
+  <w:style w:type="paragraph" w:styleId="Heading1">
     <w:name w:val="heading 1"/>
-    <w:basedOn w:val="a"/>
-    <w:next w:val="a"/>
+    <w:basedOn w:val="Normal"/>
+    <w:next w:val="Normal"/>
     <w:uiPriority w:val="9"/>
     <w:qFormat/>
     <w:pPr>
@@ -4723,10 +4246,10 @@
       <w:szCs w:val="40"/>
     </w:rPr>
   </w:style>
-  <w:style w:type="paragraph" w:styleId="2">
+  <w:style w:type="paragraph" w:styleId="Heading2">
     <w:name w:val="heading 2"/>
-    <w:basedOn w:val="a"/>
-    <w:next w:val="a"/>
+    <w:basedOn w:val="Normal"/>
+    <w:next w:val="Normal"/>
     <w:uiPriority w:val="9"/>
     <w:semiHidden/>
     <w:unhideWhenUsed/>
@@ -4742,10 +4265,10 @@
       <w:szCs w:val="32"/>
     </w:rPr>
   </w:style>
-  <w:style w:type="paragraph" w:styleId="3">
+  <w:style w:type="paragraph" w:styleId="Heading3">
     <w:name w:val="heading 3"/>
-    <w:basedOn w:val="a"/>
-    <w:next w:val="a"/>
+    <w:basedOn w:val="Normal"/>
+    <w:next w:val="Normal"/>
     <w:uiPriority w:val="9"/>
     <w:semiHidden/>
     <w:unhideWhenUsed/>
@@ -4762,10 +4285,10 @@
       <w:szCs w:val="28"/>
     </w:rPr>
   </w:style>
-  <w:style w:type="paragraph" w:styleId="4">
+  <w:style w:type="paragraph" w:styleId="Heading4">
     <w:name w:val="heading 4"/>
-    <w:basedOn w:val="a"/>
-    <w:next w:val="a"/>
+    <w:basedOn w:val="Normal"/>
+    <w:next w:val="Normal"/>
     <w:uiPriority w:val="9"/>
     <w:semiHidden/>
     <w:unhideWhenUsed/>
@@ -4782,10 +4305,10 @@
       <w:szCs w:val="24"/>
     </w:rPr>
   </w:style>
-  <w:style w:type="paragraph" w:styleId="5">
+  <w:style w:type="paragraph" w:styleId="Heading5">
     <w:name w:val="heading 5"/>
-    <w:basedOn w:val="a"/>
-    <w:next w:val="a"/>
+    <w:basedOn w:val="Normal"/>
+    <w:next w:val="Normal"/>
     <w:uiPriority w:val="9"/>
     <w:semiHidden/>
     <w:unhideWhenUsed/>
@@ -4800,10 +4323,10 @@
       <w:color w:val="666666"/>
     </w:rPr>
   </w:style>
-  <w:style w:type="paragraph" w:styleId="6">
+  <w:style w:type="paragraph" w:styleId="Heading6">
     <w:name w:val="heading 6"/>
-    <w:basedOn w:val="a"/>
-    <w:next w:val="a"/>
+    <w:basedOn w:val="Normal"/>
+    <w:next w:val="Normal"/>
     <w:uiPriority w:val="9"/>
     <w:semiHidden/>
     <w:unhideWhenUsed/>
@@ -4819,13 +4342,13 @@
       <w:color w:val="666666"/>
     </w:rPr>
   </w:style>
-  <w:style w:type="character" w:default="1" w:styleId="a0">
+  <w:style w:type="character" w:default="1" w:styleId="DefaultParagraphFont">
     <w:name w:val="Default Paragraph Font"/>
     <w:uiPriority w:val="1"/>
     <w:semiHidden/>
     <w:unhideWhenUsed/>
   </w:style>
-  <w:style w:type="table" w:default="1" w:styleId="a1">
+  <w:style w:type="table" w:default="1" w:styleId="TableNormal">
     <w:name w:val="Normal Table"/>
     <w:uiPriority w:val="99"/>
     <w:semiHidden/>
@@ -4840,7 +4363,7 @@
       </w:tblCellMar>
     </w:tblPr>
   </w:style>
-  <w:style w:type="numbering" w:default="1" w:styleId="a2">
+  <w:style w:type="numbering" w:default="1" w:styleId="NoList">
     <w:name w:val="No List"/>
     <w:uiPriority w:val="99"/>
     <w:semiHidden/>
@@ -4857,10 +4380,10 @@
       </w:tblCellMar>
     </w:tblPr>
   </w:style>
-  <w:style w:type="paragraph" w:styleId="a3">
+  <w:style w:type="paragraph" w:styleId="Title">
     <w:name w:val="Title"/>
-    <w:basedOn w:val="a"/>
-    <w:next w:val="a"/>
+    <w:basedOn w:val="Normal"/>
+    <w:next w:val="Normal"/>
     <w:uiPriority w:val="10"/>
     <w:qFormat/>
     <w:pPr>
@@ -4873,10 +4396,10 @@
       <w:szCs w:val="52"/>
     </w:rPr>
   </w:style>
-  <w:style w:type="paragraph" w:styleId="a4">
+  <w:style w:type="paragraph" w:styleId="Subtitle">
     <w:name w:val="Subtitle"/>
-    <w:basedOn w:val="a"/>
-    <w:next w:val="a"/>
+    <w:basedOn w:val="Normal"/>
+    <w:next w:val="Normal"/>
     <w:uiPriority w:val="11"/>
     <w:qFormat/>
     <w:pPr>
@@ -4890,7 +4413,7 @@
       <w:szCs w:val="30"/>
     </w:rPr>
   </w:style>
-  <w:style w:type="table" w:customStyle="1" w:styleId="a5">
+  <w:style w:type="table" w:customStyle="1" w:styleId="a">
     <w:basedOn w:val="TableNormal1"/>
     <w:tblPr>
       <w:tblStyleRowBandSize w:val="1"/>
@@ -4903,7 +4426,7 @@
       </w:tblCellMar>
     </w:tblPr>
   </w:style>
-  <w:style w:type="table" w:customStyle="1" w:styleId="a6">
+  <w:style w:type="table" w:customStyle="1" w:styleId="a0">
     <w:basedOn w:val="TableNormal1"/>
     <w:tblPr>
       <w:tblStyleRowBandSize w:val="1"/>
@@ -4916,7 +4439,7 @@
       </w:tblCellMar>
     </w:tblPr>
   </w:style>
-  <w:style w:type="table" w:customStyle="1" w:styleId="a7">
+  <w:style w:type="table" w:customStyle="1" w:styleId="a1">
     <w:basedOn w:val="TableNormal1"/>
     <w:tblPr>
       <w:tblStyleRowBandSize w:val="1"/>
@@ -4929,10 +4452,10 @@
       </w:tblCellMar>
     </w:tblPr>
   </w:style>
-  <w:style w:type="paragraph" w:styleId="a8">
+  <w:style w:type="paragraph" w:styleId="CommentText">
     <w:name w:val="annotation text"/>
-    <w:basedOn w:val="a"/>
-    <w:link w:val="Char"/>
+    <w:basedOn w:val="Normal"/>
+    <w:link w:val="CommentTextChar"/>
     <w:uiPriority w:val="99"/>
     <w:semiHidden/>
     <w:unhideWhenUsed/>
@@ -4944,10 +4467,10 @@
       <w:szCs w:val="20"/>
     </w:rPr>
   </w:style>
-  <w:style w:type="character" w:customStyle="1" w:styleId="Char">
-    <w:name w:val="نص تعليق Char"/>
-    <w:basedOn w:val="a0"/>
-    <w:link w:val="a8"/>
+  <w:style w:type="character" w:customStyle="1" w:styleId="CommentTextChar">
+    <w:name w:val="Comment Text Char"/>
+    <w:basedOn w:val="DefaultParagraphFont"/>
+    <w:link w:val="CommentText"/>
     <w:uiPriority w:val="99"/>
     <w:semiHidden/>
     <w:rPr>
@@ -4955,9 +4478,9 @@
       <w:szCs w:val="20"/>
     </w:rPr>
   </w:style>
-  <w:style w:type="character" w:styleId="a9">
+  <w:style w:type="character" w:styleId="CommentReference">
     <w:name w:val="annotation reference"/>
-    <w:basedOn w:val="a0"/>
+    <w:basedOn w:val="DefaultParagraphFont"/>
     <w:uiPriority w:val="99"/>
     <w:semiHidden/>
     <w:unhideWhenUsed/>
@@ -4966,10 +4489,10 @@
       <w:szCs w:val="16"/>
     </w:rPr>
   </w:style>
-  <w:style w:type="paragraph" w:styleId="aa">
+  <w:style w:type="paragraph" w:styleId="BalloonText">
     <w:name w:val="Balloon Text"/>
-    <w:basedOn w:val="a"/>
-    <w:link w:val="Char0"/>
+    <w:basedOn w:val="Normal"/>
+    <w:link w:val="BalloonTextChar"/>
     <w:uiPriority w:val="99"/>
     <w:semiHidden/>
     <w:unhideWhenUsed/>
@@ -4983,10 +4506,10 @@
       <w:szCs w:val="18"/>
     </w:rPr>
   </w:style>
-  <w:style w:type="character" w:customStyle="1" w:styleId="Char0">
-    <w:name w:val="نص في بالون Char"/>
-    <w:basedOn w:val="a0"/>
-    <w:link w:val="aa"/>
+  <w:style w:type="character" w:customStyle="1" w:styleId="BalloonTextChar">
+    <w:name w:val="Balloon Text Char"/>
+    <w:basedOn w:val="DefaultParagraphFont"/>
+    <w:link w:val="BalloonText"/>
     <w:uiPriority w:val="99"/>
     <w:semiHidden/>
     <w:rsid w:val="004E7D46"/>
@@ -4996,9 +4519,9 @@
       <w:szCs w:val="18"/>
     </w:rPr>
   </w:style>
-  <w:style w:type="paragraph" w:styleId="ab">
+  <w:style w:type="paragraph" w:styleId="ListParagraph">
     <w:name w:val="List Paragraph"/>
-    <w:basedOn w:val="a"/>
+    <w:basedOn w:val="Normal"/>
     <w:uiPriority w:val="34"/>
     <w:qFormat/>
     <w:rsid w:val="009264F5"/>

</xml_diff>